<commit_message>
0.12.1 - multiple select disabled
</commit_message>
<xml_diff>
--- a/public/PDF Service Οδηγίες.docx
+++ b/public/PDF Service Οδηγίες.docx
@@ -64,6 +64,26 @@
       <w:r>
         <w:t>Πεδία κειμένου</w:t>
       </w:r>
+      <w:r>
+        <w:rPr>
+          <w:lang w:val="en-US"/>
+        </w:rPr>
+        <w:t xml:space="preserve"> (text &amp; </w:t>
+      </w:r>
+      <w:proofErr w:type="spellStart"/>
+      <w:r>
+        <w:rPr>
+          <w:lang w:val="en-US"/>
+        </w:rPr>
+        <w:t>textarea</w:t>
+      </w:r>
+      <w:proofErr w:type="spellEnd"/>
+      <w:r>
+        <w:rPr>
+          <w:lang w:val="en-US"/>
+        </w:rPr>
+        <w:t>)</w:t>
+      </w:r>
     </w:p>
     <w:p>
       <w:pPr>
@@ -173,20 +193,6 @@
         </w:numPr>
       </w:pPr>
       <w:r>
-        <w:t>Πεδία πολλαπλών επιλογών</w:t>
-      </w:r>
-      <w:r>
-        <w:t xml:space="preserve"> (</w:t>
-      </w:r>
-      <w:r>
-        <w:rPr>
-          <w:lang w:val="en-US"/>
-        </w:rPr>
-        <w:t>list)</w:t>
-      </w:r>
-    </w:p>
-    <w:p>
-      <w:r>
         <w:t>Δ</w:t>
       </w:r>
       <w:r>
@@ -327,6 +333,48 @@
       </w:r>
       <w:r>
         <w:t xml:space="preserve">. </w:t>
+      </w:r>
+      <w:r>
+        <w:t>Εξαίρεση αποτελούν τα πεδία πολλαπλών επιλογών</w:t>
+      </w:r>
+      <w:r>
+        <w:t xml:space="preserve"> («</w:t>
+      </w:r>
+      <w:r>
+        <w:rPr>
+          <w:lang w:val="en-US"/>
+        </w:rPr>
+        <w:t>multiple</w:t>
+      </w:r>
+      <w:r>
+        <w:t xml:space="preserve"> </w:t>
+      </w:r>
+      <w:r>
+        <w:rPr>
+          <w:lang w:val="en-US"/>
+        </w:rPr>
+        <w:t>select</w:t>
+      </w:r>
+      <w:r>
+        <w:t xml:space="preserve"> </w:t>
+      </w:r>
+      <w:r>
+        <w:t>/</w:t>
+      </w:r>
+      <w:r>
+        <w:t xml:space="preserve"> </w:t>
+      </w:r>
+      <w:r>
+        <w:rPr>
+          <w:lang w:val="en-US"/>
+        </w:rPr>
+        <w:t>list</w:t>
+      </w:r>
+      <w:r>
+        <w:t>»), τα οποία</w:t>
+      </w:r>
+      <w:r>
+        <w:t xml:space="preserve"> που δεν υποστηρίζονται καθόλου. </w:t>
       </w:r>
     </w:p>
     <w:p>
@@ -465,13 +513,28 @@
         <w:rPr>
           <w:lang w:val="en-US"/>
         </w:rPr>
-        <w:t>buttons</w:t>
+        <w:t>button</w:t>
+      </w:r>
+      <w:r>
+        <w:t>»</w:t>
       </w:r>
       <w:r>
         <w:t>)</w:t>
       </w:r>
       <w:r>
         <w:t xml:space="preserve"> </w:t>
+      </w:r>
+      <w:r>
+        <w:t>και πλαίσια επιλογής («</w:t>
+      </w:r>
+      <w:r>
+        <w:rPr>
+          <w:lang w:val="en-US"/>
+        </w:rPr>
+        <w:t>checkbox</w:t>
+      </w:r>
+      <w:r>
+        <w:t xml:space="preserve">») </w:t>
       </w:r>
       <w:r>
         <w:t xml:space="preserve">τα </w:t>
@@ -495,7 +558,31 @@
         <w:t xml:space="preserve">Τα ονόματα των τιμών των επιλογών </w:t>
       </w:r>
       <w:r>
-        <w:t>(«</w:t>
+        <w:t>(</w:t>
+      </w:r>
+      <w:r>
+        <w:t>«</w:t>
+      </w:r>
+      <w:r>
+        <w:rPr>
+          <w:lang w:val="en-US"/>
+        </w:rPr>
+        <w:t>Option value</w:t>
+      </w:r>
+      <w:r>
+        <w:t xml:space="preserve">» στη </w:t>
+      </w:r>
+      <w:r>
+        <w:rPr>
+          <w:lang w:val="en-US"/>
+        </w:rPr>
+        <w:t>Drupal</w:t>
+      </w:r>
+      <w:r>
+        <w:t xml:space="preserve">, </w:t>
+      </w:r>
+      <w:r>
+        <w:t>στις επιλογές του «</w:t>
       </w:r>
       <w:r>
         <w:rPr>
@@ -504,21 +591,59 @@
         <w:t>radio</w:t>
       </w:r>
       <w:r>
-        <w:t>» / «</w:t>
-      </w:r>
-      <w:proofErr w:type="spellStart"/>
-      <w:r>
+        <w:t>»</w:t>
+      </w:r>
+      <w:r>
+        <w:t>)</w:t>
+      </w:r>
+      <w:r>
+        <w:t xml:space="preserve"> </w:t>
+      </w:r>
+      <w:r>
+        <w:t xml:space="preserve">θα πρέπει να είναι μόνο στα λατινικά (ανεξάρτητα τι γράφει </w:t>
+      </w:r>
+      <w:r>
+        <w:t>η ετικέτα</w:t>
+      </w:r>
+      <w:r>
+        <w:t xml:space="preserve"> </w:t>
+      </w:r>
+      <w:r>
+        <w:t>(</w:t>
+      </w:r>
+      <w:r>
+        <w:t>«</w:t>
+      </w:r>
+      <w:r>
+        <w:rPr>
+          <w:lang w:val="en-US"/>
+        </w:rPr>
+        <w:t>label</w:t>
+      </w:r>
+      <w:r>
+        <w:t>»</w:t>
+      </w:r>
+      <w:r>
+        <w:t xml:space="preserve">, </w:t>
+      </w:r>
+      <w:r>
+        <w:t>«</w:t>
+      </w:r>
+      <w:r>
+        <w:rPr>
+          <w:lang w:val="en-US"/>
+        </w:rPr>
         <w:t>Option</w:t>
       </w:r>
-      <w:proofErr w:type="spellEnd"/>
-      <w:r>
-        <w:t xml:space="preserve"> </w:t>
-      </w:r>
-      <w:proofErr w:type="spellStart"/>
-      <w:r>
-        <w:t>value</w:t>
-      </w:r>
-      <w:proofErr w:type="spellEnd"/>
+      <w:r>
+        <w:t xml:space="preserve"> </w:t>
+      </w:r>
+      <w:r>
+        <w:rPr>
+          <w:lang w:val="en-US"/>
+        </w:rPr>
+        <w:t>text</w:t>
+      </w:r>
       <w:r>
         <w:t xml:space="preserve">» στη </w:t>
       </w:r>
@@ -532,25 +657,7 @@
         <w:t>)</w:t>
       </w:r>
       <w:r>
-        <w:t xml:space="preserve"> </w:t>
-      </w:r>
-      <w:r>
-        <w:t xml:space="preserve">θα πρέπει να είναι μόνο στα λατινικά (ανεξάρτητα τι γράφει </w:t>
-      </w:r>
-      <w:r>
-        <w:t>η ετικέτα</w:t>
-      </w:r>
-      <w:r>
-        <w:t xml:space="preserve"> «</w:t>
-      </w:r>
-      <w:r>
-        <w:rPr>
-          <w:lang w:val="en-US"/>
-        </w:rPr>
-        <w:t>label</w:t>
-      </w:r>
-      <w:r>
-        <w:t>» για το κάθε κουμπί/επιλογή</w:t>
+        <w:t xml:space="preserve"> για το κάθε κουμπί/επιλογή</w:t>
       </w:r>
       <w:r>
         <w:t>)</w:t>
@@ -637,31 +744,55 @@
         <w:t>dropdown</w:t>
       </w:r>
       <w:r>
-        <w:t>») και πολλαπλών επιλογών («</w:t>
-      </w:r>
-      <w:r>
-        <w:rPr>
-          <w:lang w:val="en-US"/>
-        </w:rPr>
-        <w:t>list</w:t>
-      </w:r>
-      <w:r>
-        <w:t>») προτείνεται επίσης η χρήση των λατινικών για τα ονόματα των επιλογών, παρόλο που είναι πολύ πιθανό να λειτουργήσουν και τα ελληνικά.</w:t>
-      </w:r>
-      <w:r>
-        <w:t xml:space="preserve"> Στην περίπτωση των πολλαπλών επιλογών, το παραγόμενο αρχείο </w:t>
-      </w:r>
-      <w:r>
-        <w:t>θα περιέχει μόνο</w:t>
-      </w:r>
-      <w:r>
-        <w:t xml:space="preserve"> τις επιλογές του χρήστη</w:t>
-      </w:r>
-      <w:r>
-        <w:t xml:space="preserve"> (κι όχι όλες τις διαθέσιμες επιλογές)</w:t>
-      </w:r>
-      <w:r>
-        <w:t xml:space="preserve">. </w:t>
+        <w:t xml:space="preserve">») προτείνεται επίσης η χρήση των </w:t>
+      </w:r>
+      <w:r>
+        <w:t xml:space="preserve">πεζών </w:t>
+      </w:r>
+      <w:r>
+        <w:t>λατινικών για τα ονόματα των επιλογών</w:t>
+      </w:r>
+      <w:r>
+        <w:t xml:space="preserve"> </w:t>
+      </w:r>
+      <w:r>
+        <w:t>(</w:t>
+      </w:r>
+      <w:r>
+        <w:t>«</w:t>
+      </w:r>
+      <w:r>
+        <w:rPr>
+          <w:lang w:val="en-US"/>
+        </w:rPr>
+        <w:t>Option</w:t>
+      </w:r>
+      <w:r>
+        <w:t xml:space="preserve"> </w:t>
+      </w:r>
+      <w:r>
+        <w:rPr>
+          <w:lang w:val="en-US"/>
+        </w:rPr>
+        <w:t>value</w:t>
+      </w:r>
+      <w:r>
+        <w:t xml:space="preserve">» στη </w:t>
+      </w:r>
+      <w:r>
+        <w:rPr>
+          <w:lang w:val="en-US"/>
+        </w:rPr>
+        <w:t>Drupal</w:t>
+      </w:r>
+      <w:r>
+        <w:t>)</w:t>
+      </w:r>
+      <w:r>
+        <w:t>, παρόλο που είναι πολύ πιθανό να λειτουργήσουν και τα ελληνικά.</w:t>
+      </w:r>
+      <w:r>
+        <w:t xml:space="preserve"> </w:t>
       </w:r>
     </w:p>
     <w:p>
@@ -673,10 +804,7 @@
         </w:numPr>
       </w:pPr>
       <w:r>
-        <w:t xml:space="preserve">Αν ένα πεδίο </w:t>
-      </w:r>
-      <w:r>
-        <w:t xml:space="preserve">στην </w:t>
+        <w:t xml:space="preserve">Αν ένα πεδίο στην </w:t>
       </w:r>
       <w:r>
         <w:rPr>
@@ -688,10 +816,7 @@
         <w:t xml:space="preserve"> </w:t>
       </w:r>
       <w:r>
-        <w:t xml:space="preserve">φόρμα </w:t>
-      </w:r>
-      <w:r>
-        <w:t xml:space="preserve">είναι πεδίο ημερομηνίας, τότε </w:t>
+        <w:t xml:space="preserve">φόρμα είναι πεδίο ημερομηνίας, τότε </w:t>
       </w:r>
       <w:r>
         <w:t>σ</w:t>
@@ -805,7 +930,13 @@
         <w:t xml:space="preserve"> </w:t>
       </w:r>
       <w:r>
-        <w:t>φόρμα είναι κάποιο πεδίο που δεν υποστηρίζεται</w:t>
+        <w:t xml:space="preserve">φόρμα είναι κάποιο πεδίο </w:t>
+      </w:r>
+      <w:r>
+        <w:t>του οποίου ο τύπους</w:t>
+      </w:r>
+      <w:r>
+        <w:t xml:space="preserve"> δεν υποστηρίζεται</w:t>
       </w:r>
       <w:r>
         <w:t xml:space="preserve">, </w:t>
@@ -828,12 +959,16 @@
       <w:r>
         <w:t xml:space="preserve"> </w:t>
       </w:r>
-      <w:bookmarkStart w:id="0" w:name="_GoBack"/>
-      <w:bookmarkEnd w:id="0"/>
-    </w:p>
-    <w:p>
-      <w:r>
-        <w:t>Συνοπτικός κανόνας για τα Ελληνικά: Τα Ελληνικά υποστηρίζονται</w:t>
+    </w:p>
+    <w:p>
+      <w:r>
+        <w:rPr>
+          <w:b/>
+        </w:rPr>
+        <w:t>Συνοπτικός κανόνας για τα Ελληνικά:</w:t>
+      </w:r>
+      <w:r>
+        <w:t xml:space="preserve"> Τα Ελληνικά υποστηρίζονται</w:t>
       </w:r>
       <w:r>
         <w:t xml:space="preserve"> με βεβαιότητα</w:t>
@@ -845,7 +980,16 @@
         <w:t>για κείμενο που πληκτρολογεί ο χρήστης σε κάποιο πεδίο κειμένου</w:t>
       </w:r>
       <w:r>
-        <w:t xml:space="preserve">. Για όλα τα άλλα (ονόματα πεδίων, ονόματα τιμών επιλογών κλπ.) θα πρέπει να χρησιμοποιούνται μόνο λατινικοί χαρακτήρες. </w:t>
+        <w:t>. Για όλα τα άλλα (ονόματα πεδίων, ονόματα τιμών επιλογών κλπ.) θα πρέπει να χρησιμοποιούνται μόνο</w:t>
+      </w:r>
+      <w:r>
+        <w:t xml:space="preserve"> </w:t>
+      </w:r>
+      <w:r>
+        <w:t>πεζοί</w:t>
+      </w:r>
+      <w:r>
+        <w:t xml:space="preserve"> λατινικοί χαρακτήρες. </w:t>
       </w:r>
     </w:p>
     <w:p>
@@ -1037,6 +1181,8 @@
         </w:rPr>
         <w:t xml:space="preserve"> </w:t>
       </w:r>
+      <w:bookmarkStart w:id="0" w:name="_GoBack"/>
+      <w:bookmarkEnd w:id="0"/>
       <w:r>
         <w:rPr>
           <w:lang w:val="en-US"/>
@@ -1083,7 +1229,19 @@
         <w:rPr>
           <w:lang w:val="en-US"/>
         </w:rPr>
-        <w:t xml:space="preserve"> service (</w:t>
+        <w:t xml:space="preserve"> </w:t>
+      </w:r>
+      <w:r>
+        <w:rPr>
+          <w:lang w:val="en-US"/>
+        </w:rPr>
+        <w:t>PDF S</w:t>
+      </w:r>
+      <w:r>
+        <w:rPr>
+          <w:lang w:val="en-US"/>
+        </w:rPr>
+        <w:t>ervice (</w:t>
       </w:r>
       <w:r>
         <w:t>πχ</w:t>
@@ -3165,7 +3323,7 @@
 </file>
 
 <file path=customXml/itemProps1.xml><?xml version="1.0" encoding="utf-8"?>
-<ds:datastoreItem xmlns:ds="http://schemas.openxmlformats.org/officeDocument/2006/customXml" ds:itemID="{9D6D8D86-350F-4397-9F1B-738096AAC078}">
+<ds:datastoreItem xmlns:ds="http://schemas.openxmlformats.org/officeDocument/2006/customXml" ds:itemID="{2C55B5C1-A21B-4748-966D-1CA731633B74}">
   <ds:schemaRefs>
     <ds:schemaRef ds:uri="http://schemas.openxmlformats.org/officeDocument/2006/bibliography"/>
   </ds:schemaRefs>

</xml_diff>

<commit_message>
0.13 - Better code & documentation
</commit_message>
<xml_diff>
--- a/public/PDF Service Οδηγίες.docx
+++ b/public/PDF Service Οδηγίες.docx
@@ -169,7 +169,19 @@
         <w:t>ct</w:t>
       </w:r>
       <w:r>
+        <w:rPr>
+          <w:lang w:val="en-US"/>
+        </w:rPr>
+        <w:t xml:space="preserve"> </w:t>
+      </w:r>
+      <w:r>
         <w:t>/</w:t>
+      </w:r>
+      <w:r>
+        <w:rPr>
+          <w:lang w:val="en-US"/>
+        </w:rPr>
+        <w:t xml:space="preserve"> </w:t>
       </w:r>
       <w:r>
         <w:rPr>
@@ -193,6 +205,45 @@
         </w:numPr>
       </w:pPr>
       <w:r>
+        <w:t>Πεδία πολλαπλών επιλογών (</w:t>
+      </w:r>
+      <w:r>
+        <w:rPr>
+          <w:lang w:val="en-US"/>
+        </w:rPr>
+        <w:t>multiple</w:t>
+      </w:r>
+      <w:r>
+        <w:t xml:space="preserve"> </w:t>
+      </w:r>
+      <w:r>
+        <w:rPr>
+          <w:lang w:val="en-US"/>
+        </w:rPr>
+        <w:t>select</w:t>
+      </w:r>
+      <w:r>
+        <w:t xml:space="preserve"> </w:t>
+      </w:r>
+      <w:r>
+        <w:rPr>
+          <w:lang w:val="en-US"/>
+        </w:rPr>
+        <w:t>/ list</w:t>
+      </w:r>
+      <w:r>
+        <w:t>)</w:t>
+      </w:r>
+    </w:p>
+    <w:p>
+      <w:pPr>
+        <w:pStyle w:val="a4"/>
+        <w:numPr>
+          <w:ilvl w:val="0"/>
+          <w:numId w:val="1"/>
+        </w:numPr>
+      </w:pPr>
+      <w:r>
         <w:t>Δ</w:t>
       </w:r>
       <w:r>
@@ -332,49 +383,10 @@
         <w:t>Service</w:t>
       </w:r>
       <w:r>
-        <w:t xml:space="preserve">. </w:t>
-      </w:r>
-      <w:r>
-        <w:t>Εξαίρεση αποτελούν τα πεδία πολλαπλών επιλογών</w:t>
-      </w:r>
-      <w:r>
-        <w:t xml:space="preserve"> («</w:t>
-      </w:r>
-      <w:r>
-        <w:rPr>
-          <w:lang w:val="en-US"/>
-        </w:rPr>
-        <w:t>multiple</w:t>
-      </w:r>
-      <w:r>
-        <w:t xml:space="preserve"> </w:t>
-      </w:r>
-      <w:r>
-        <w:rPr>
-          <w:lang w:val="en-US"/>
-        </w:rPr>
-        <w:t>select</w:t>
-      </w:r>
-      <w:r>
-        <w:t xml:space="preserve"> </w:t>
-      </w:r>
-      <w:r>
-        <w:t>/</w:t>
-      </w:r>
-      <w:r>
-        <w:t xml:space="preserve"> </w:t>
-      </w:r>
-      <w:r>
-        <w:rPr>
-          <w:lang w:val="en-US"/>
-        </w:rPr>
-        <w:t>list</w:t>
-      </w:r>
-      <w:r>
-        <w:t>»), τα οποία</w:t>
-      </w:r>
-      <w:r>
-        <w:t xml:space="preserve"> που δεν υποστηρίζονται καθόλου. </w:t>
+        <w:t>.</w:t>
+      </w:r>
+      <w:r>
+        <w:t xml:space="preserve"> </w:t>
       </w:r>
     </w:p>
     <w:p>
@@ -567,7 +579,16 @@
         <w:rPr>
           <w:lang w:val="en-US"/>
         </w:rPr>
-        <w:t>Option value</w:t>
+        <w:t>Option</w:t>
+      </w:r>
+      <w:r>
+        <w:t xml:space="preserve"> </w:t>
+      </w:r>
+      <w:r>
+        <w:rPr>
+          <w:lang w:val="en-US"/>
+        </w:rPr>
+        <w:t>value</w:t>
       </w:r>
       <w:r>
         <w:t xml:space="preserve">» στη </w:t>
@@ -735,16 +756,58 @@
         <w:t>select</w:t>
       </w:r>
       <w:r>
+        <w:t xml:space="preserve"> </w:t>
+      </w:r>
+      <w:r>
         <w:t>/</w:t>
       </w:r>
       <w:r>
+        <w:t xml:space="preserve"> </w:t>
+      </w:r>
+      <w:r>
         <w:rPr>
           <w:lang w:val="en-US"/>
         </w:rPr>
         <w:t>dropdown</w:t>
       </w:r>
       <w:r>
-        <w:t xml:space="preserve">») προτείνεται επίσης η χρήση των </w:t>
+        <w:t xml:space="preserve">») </w:t>
+      </w:r>
+      <w:r>
+        <w:t>και πολλαπλών επιλογών («</w:t>
+      </w:r>
+      <w:r>
+        <w:rPr>
+          <w:lang w:val="en-US"/>
+        </w:rPr>
+        <w:t>multiple</w:t>
+      </w:r>
+      <w:r>
+        <w:t xml:space="preserve"> </w:t>
+      </w:r>
+      <w:r>
+        <w:rPr>
+          <w:lang w:val="en-US"/>
+        </w:rPr>
+        <w:t>select</w:t>
+      </w:r>
+      <w:r>
+        <w:t xml:space="preserve"> </w:t>
+      </w:r>
+      <w:r>
+        <w:t xml:space="preserve">/ </w:t>
+      </w:r>
+      <w:r>
+        <w:rPr>
+          <w:lang w:val="en-US"/>
+        </w:rPr>
+        <w:t>list</w:t>
+      </w:r>
+      <w:r>
+        <w:t xml:space="preserve">») </w:t>
+      </w:r>
+      <w:r>
+        <w:t xml:space="preserve">προτείνεται επίσης η χρήση των </w:t>
       </w:r>
       <w:r>
         <w:t xml:space="preserve">πεζών </w:t>
@@ -793,6 +856,18 @@
       </w:r>
       <w:r>
         <w:t xml:space="preserve"> </w:t>
+      </w:r>
+      <w:r>
+        <w:t>Στην περίπτωση των πολλαπλών επιλογών, το παραγόμενο αρχείο θα περιέχει μόνο τις επιλογές του χρήστη (κι όχι όλες τις διαθέσιμες επιλογές</w:t>
+      </w:r>
+      <w:r>
+        <w:t xml:space="preserve"> </w:t>
+      </w:r>
+      <w:r>
+        <w:t>με επιλεγμένες αυτές του χρήστη</w:t>
+      </w:r>
+      <w:r>
+        <w:t xml:space="preserve">). </w:t>
       </w:r>
     </w:p>
     <w:p>
@@ -878,30 +953,26 @@
       <w:r>
         <w:t xml:space="preserve"> (</w:t>
       </w:r>
-      <w:proofErr w:type="spellStart"/>
-      <w:r>
-        <w:t>μμ</w:t>
-      </w:r>
-      <w:proofErr w:type="spellEnd"/>
+      <w:r>
+        <w:t>μέρα</w:t>
+      </w:r>
       <w:r>
         <w:t>/</w:t>
       </w:r>
-      <w:proofErr w:type="spellStart"/>
-      <w:r>
-        <w:t>μμ</w:t>
-      </w:r>
-      <w:proofErr w:type="spellEnd"/>
+      <w:r>
+        <w:t>μήνας</w:t>
+      </w:r>
       <w:r>
         <w:t>/</w:t>
       </w:r>
-      <w:proofErr w:type="spellStart"/>
-      <w:r>
-        <w:t>εεεε</w:t>
-      </w:r>
-      <w:proofErr w:type="spellEnd"/>
+      <w:r>
+        <w:t>έτος</w:t>
+      </w:r>
       <w:r>
         <w:t>)</w:t>
       </w:r>
+      <w:bookmarkStart w:id="0" w:name="_GoBack"/>
+      <w:bookmarkEnd w:id="0"/>
       <w:r>
         <w:t>.</w:t>
       </w:r>
@@ -1181,8 +1252,6 @@
         </w:rPr>
         <w:t xml:space="preserve"> </w:t>
       </w:r>
-      <w:bookmarkStart w:id="0" w:name="_GoBack"/>
-      <w:bookmarkEnd w:id="0"/>
       <w:r>
         <w:rPr>
           <w:lang w:val="en-US"/>
@@ -3323,7 +3392,7 @@
 </file>
 
 <file path=customXml/itemProps1.xml><?xml version="1.0" encoding="utf-8"?>
-<ds:datastoreItem xmlns:ds="http://schemas.openxmlformats.org/officeDocument/2006/customXml" ds:itemID="{2C55B5C1-A21B-4748-966D-1CA731633B74}">
+<ds:datastoreItem xmlns:ds="http://schemas.openxmlformats.org/officeDocument/2006/customXml" ds:itemID="{1397558B-4A98-4150-99DC-1A4903CC134F}">
   <ds:schemaRefs>
     <ds:schemaRef ds:uri="http://schemas.openxmlformats.org/officeDocument/2006/bibliography"/>
   </ds:schemaRefs>

</xml_diff>

<commit_message>
0.14 - Checkbox fix
</commit_message>
<xml_diff>
--- a/public/PDF Service Οδηγίες.docx
+++ b/public/PDF Service Οδηγίες.docx
@@ -971,8 +971,6 @@
       <w:r>
         <w:t>)</w:t>
       </w:r>
-      <w:bookmarkStart w:id="0" w:name="_GoBack"/>
-      <w:bookmarkEnd w:id="0"/>
       <w:r>
         <w:t>.</w:t>
       </w:r>
@@ -1493,11 +1491,8 @@
         <w:pStyle w:val="1"/>
       </w:pPr>
       <w:r>
-        <w:rPr>
-          <w:lang w:val="en-US"/>
-        </w:rPr>
         <w:lastRenderedPageBreak/>
-        <w:t>Custom</w:t>
+        <w:t>Πρόσθετα</w:t>
       </w:r>
       <w:r>
         <w:t xml:space="preserve"> </w:t>
@@ -1511,10 +1506,16 @@
         <w:t xml:space="preserve">Χρειάζεται να δηλωθούν κάποια </w:t>
       </w:r>
       <w:r>
+        <w:t>πρόσθετα (</w:t>
+      </w:r>
+      <w:r>
         <w:rPr>
           <w:lang w:val="en-US"/>
         </w:rPr>
         <w:t>custom</w:t>
+      </w:r>
+      <w:r>
+        <w:t>)</w:t>
       </w:r>
       <w:r>
         <w:t xml:space="preserve"> </w:t>
@@ -1650,182 +1651,12 @@
       </w:r>
     </w:p>
     <w:p>
-      <w:r>
-        <w:t>Το μόνο απαραίτητο που χρειάζεται να συμπληρώσουμε είναι το</w:t>
-      </w:r>
-      <w:r>
-        <w:t xml:space="preserve"> δημόσιο</w:t>
-      </w:r>
-      <w:r>
-        <w:t xml:space="preserve"> </w:t>
-      </w:r>
-      <w:r>
-        <w:rPr>
-          <w:lang w:val="en-US"/>
-        </w:rPr>
-        <w:t>URL</w:t>
-      </w:r>
-      <w:r>
-        <w:t xml:space="preserve"> </w:t>
-      </w:r>
-      <w:r>
-        <w:t xml:space="preserve">του </w:t>
-      </w:r>
-      <w:r>
-        <w:t>«άδει</w:t>
-      </w:r>
-      <w:r>
-        <w:t>ου</w:t>
-      </w:r>
-      <w:r>
-        <w:t xml:space="preserve">» </w:t>
-      </w:r>
-      <w:r>
-        <w:t>(</w:t>
-      </w:r>
-      <w:r>
-        <w:t>προς συμπλήρωση</w:t>
-      </w:r>
-      <w:r>
-        <w:t>)</w:t>
-      </w:r>
-      <w:r>
-        <w:t xml:space="preserve"> </w:t>
-      </w:r>
-      <w:r>
-        <w:rPr>
-          <w:lang w:val="en-US"/>
-        </w:rPr>
-        <w:t>PDF</w:t>
-      </w:r>
-      <w:r>
-        <w:t>.</w:t>
-      </w:r>
-      <w:r>
-        <w:t xml:space="preserve"> Παράδειγμα:</w:t>
-      </w:r>
-    </w:p>
-    <w:p>
-      <w:pPr>
-        <w:pStyle w:val="Code"/>
-        <w:rPr>
-          <w:lang w:val="el-GR"/>
-        </w:rPr>
-      </w:pPr>
-      <w:proofErr w:type="spellStart"/>
-      <w:r>
-        <w:t>PdfTemplateUrl</w:t>
-      </w:r>
-      <w:proofErr w:type="spellEnd"/>
-      <w:r>
-        <w:rPr>
-          <w:lang w:val="el-GR"/>
-        </w:rPr>
-        <w:t xml:space="preserve">: </w:t>
-      </w:r>
-      <w:r>
-        <w:t>https</w:t>
-      </w:r>
-      <w:r>
-        <w:rPr>
-          <w:lang w:val="el-GR"/>
-        </w:rPr>
-        <w:t>://</w:t>
-      </w:r>
-      <w:r>
-        <w:t>example</w:t>
-      </w:r>
-      <w:r>
-        <w:rPr>
-          <w:lang w:val="el-GR"/>
-        </w:rPr>
-        <w:t>.</w:t>
-      </w:r>
-      <w:r>
-        <w:t>com</w:t>
-      </w:r>
-      <w:r>
-        <w:rPr>
-          <w:lang w:val="el-GR"/>
-        </w:rPr>
-        <w:t>/</w:t>
-      </w:r>
-      <w:r>
-        <w:t>path</w:t>
-      </w:r>
-      <w:r>
-        <w:rPr>
-          <w:lang w:val="el-GR"/>
-        </w:rPr>
-        <w:t>/</w:t>
-      </w:r>
-      <w:r>
-        <w:t>to</w:t>
-      </w:r>
-      <w:r>
-        <w:rPr>
-          <w:lang w:val="el-GR"/>
-        </w:rPr>
-        <w:t>/</w:t>
-      </w:r>
-      <w:r>
-        <w:t>empty</w:t>
-      </w:r>
-      <w:r>
-        <w:rPr>
-          <w:lang w:val="el-GR"/>
-        </w:rPr>
-        <w:t>.</w:t>
-      </w:r>
-      <w:r>
-        <w:t>pdf</w:t>
-      </w:r>
-    </w:p>
-    <w:p>
-      <w:r>
-        <w:t>Τ</w:t>
-      </w:r>
-      <w:r>
-        <w:t xml:space="preserve">ο </w:t>
-      </w:r>
-      <w:r>
-        <w:rPr>
-          <w:lang w:val="en-US"/>
-        </w:rPr>
-        <w:t>URL</w:t>
-      </w:r>
-      <w:r>
-        <w:t xml:space="preserve"> </w:t>
-      </w:r>
-      <w:r>
-        <w:t xml:space="preserve">του άδειου </w:t>
-      </w:r>
-      <w:r>
-        <w:rPr>
-          <w:lang w:val="en-US"/>
-        </w:rPr>
-        <w:t>PDF</w:t>
-      </w:r>
-      <w:r>
-        <w:t xml:space="preserve"> </w:t>
-      </w:r>
-      <w:r>
-        <w:t xml:space="preserve">θα πρέπει να είναι </w:t>
-      </w:r>
-      <w:r>
-        <w:t>προσβάσιμο</w:t>
-      </w:r>
-      <w:r>
-        <w:t xml:space="preserve"> δημόσια.</w:t>
-      </w:r>
-    </w:p>
-    <w:p>
       <w:pPr>
         <w:rPr>
           <w:rFonts w:asciiTheme="majorHAnsi" w:eastAsiaTheme="majorEastAsia" w:hAnsiTheme="majorHAnsi" w:cstheme="majorBidi"/>
           <w:color w:val="2F5496" w:themeColor="accent1" w:themeShade="BF"/>
-          <w:sz w:val="32"/>
-          <w:szCs w:val="32"/>
+          <w:sz w:val="26"/>
+          <w:szCs w:val="26"/>
         </w:rPr>
       </w:pPr>
       <w:r>
@@ -1834,10 +1665,254 @@
     </w:p>
     <w:p>
       <w:pPr>
-        <w:pStyle w:val="1"/>
+        <w:pStyle w:val="2"/>
       </w:pPr>
       <w:r>
         <w:lastRenderedPageBreak/>
+        <w:t>Τα απαραίτητα πεδία:</w:t>
+      </w:r>
+    </w:p>
+    <w:p>
+      <w:r>
+        <w:t>Τα απαραίτητα</w:t>
+      </w:r>
+      <w:r>
+        <w:t xml:space="preserve"> που χρειάζεται να συμπληρώσουμε είναι </w:t>
+      </w:r>
+      <w:r>
+        <w:t>2</w:t>
+      </w:r>
+      <w:r>
+        <w:t>:</w:t>
+      </w:r>
+    </w:p>
+    <w:p>
+      <w:pPr>
+        <w:pStyle w:val="a4"/>
+        <w:numPr>
+          <w:ilvl w:val="0"/>
+          <w:numId w:val="5"/>
+        </w:numPr>
+      </w:pPr>
+      <w:r>
+        <w:rPr>
+          <w:lang w:val="en-US"/>
+        </w:rPr>
+        <w:t>T</w:t>
+      </w:r>
+      <w:r>
+        <w:t>ο</w:t>
+      </w:r>
+      <w:r>
+        <w:t xml:space="preserve"> δημόσιο</w:t>
+      </w:r>
+      <w:r>
+        <w:t xml:space="preserve"> </w:t>
+      </w:r>
+      <w:r>
+        <w:rPr>
+          <w:lang w:val="en-US"/>
+        </w:rPr>
+        <w:t>URL</w:t>
+      </w:r>
+      <w:r>
+        <w:t xml:space="preserve"> </w:t>
+      </w:r>
+      <w:r>
+        <w:t xml:space="preserve">του </w:t>
+      </w:r>
+      <w:r>
+        <w:t>«άδει</w:t>
+      </w:r>
+      <w:r>
+        <w:t>ου</w:t>
+      </w:r>
+      <w:r>
+        <w:t xml:space="preserve">» </w:t>
+      </w:r>
+      <w:r>
+        <w:t>(</w:t>
+      </w:r>
+      <w:r>
+        <w:t>προς συμπλήρωση</w:t>
+      </w:r>
+      <w:r>
+        <w:t>)</w:t>
+      </w:r>
+      <w:r>
+        <w:t xml:space="preserve"> </w:t>
+      </w:r>
+      <w:r>
+        <w:rPr>
+          <w:lang w:val="en-US"/>
+        </w:rPr>
+        <w:t>PDF</w:t>
+      </w:r>
+    </w:p>
+    <w:p>
+      <w:pPr>
+        <w:pStyle w:val="a4"/>
+        <w:numPr>
+          <w:ilvl w:val="0"/>
+          <w:numId w:val="5"/>
+        </w:numPr>
+      </w:pPr>
+      <w:r>
+        <w:rPr>
+          <w:lang w:val="en-US"/>
+        </w:rPr>
+        <w:t>T</w:t>
+      </w:r>
+      <w:r>
+        <w:t>ο κλειδί για την πιστοποίη</w:t>
+      </w:r>
+      <w:r>
+        <w:t xml:space="preserve">ση </w:t>
+      </w:r>
+      <w:r>
+        <w:t xml:space="preserve">. </w:t>
+      </w:r>
+    </w:p>
+    <w:p>
+      <w:r>
+        <w:t>Τα πεδία πρέπει να έχουν συγκεκριμένα ονόματα και πρέπει να αναγραφούν έτσι</w:t>
+      </w:r>
+      <w:r>
+        <w:t>:</w:t>
+      </w:r>
+    </w:p>
+    <w:p>
+      <w:pPr>
+        <w:pStyle w:val="Code"/>
+      </w:pPr>
+      <w:proofErr w:type="spellStart"/>
+      <w:r>
+        <w:t>PdfTemplateUrl</w:t>
+      </w:r>
+      <w:proofErr w:type="spellEnd"/>
+      <w:r>
+        <w:t xml:space="preserve">: </w:t>
+      </w:r>
+      <w:r>
+        <w:t>https</w:t>
+      </w:r>
+      <w:r>
+        <w:t>://</w:t>
+      </w:r>
+      <w:r>
+        <w:t>example</w:t>
+      </w:r>
+      <w:r>
+        <w:t>.</w:t>
+      </w:r>
+      <w:r>
+        <w:t>com</w:t>
+      </w:r>
+      <w:r>
+        <w:t>/</w:t>
+      </w:r>
+      <w:r>
+        <w:t>path</w:t>
+      </w:r>
+      <w:r>
+        <w:t>/</w:t>
+      </w:r>
+      <w:r>
+        <w:t>to</w:t>
+      </w:r>
+      <w:r>
+        <w:t>/</w:t>
+      </w:r>
+      <w:r>
+        <w:t>empty</w:t>
+      </w:r>
+      <w:r>
+        <w:t>.</w:t>
+      </w:r>
+      <w:r>
+        <w:t>pdf</w:t>
+      </w:r>
+    </w:p>
+    <w:p>
+      <w:pPr>
+        <w:pStyle w:val="Code"/>
+      </w:pPr>
+      <w:proofErr w:type="spellStart"/>
+      <w:r>
+        <w:t>ApiKey</w:t>
+      </w:r>
+      <w:proofErr w:type="spellEnd"/>
+      <w:r>
+        <w:t xml:space="preserve">: </w:t>
+      </w:r>
+      <w:r>
+        <w:t>123456c-1234-12</w:t>
+      </w:r>
+      <w:r>
+        <w:t>b</w:t>
+      </w:r>
+      <w:r>
+        <w:t>4-bd6f-</w:t>
+      </w:r>
+      <w:r>
+        <w:t>e321</w:t>
+      </w:r>
+      <w:r>
+        <w:t>cf1</w:t>
+      </w:r>
+      <w:r>
+        <w:t>da</w:t>
+      </w:r>
+      <w:r>
+        <w:t>db0</w:t>
+      </w:r>
+      <w:r>
+        <w:t>2</w:t>
+      </w:r>
+    </w:p>
+    <w:p>
+      <w:r>
+        <w:t>Τ</w:t>
+      </w:r>
+      <w:r>
+        <w:t xml:space="preserve">ο </w:t>
+      </w:r>
+      <w:r>
+        <w:rPr>
+          <w:lang w:val="en-US"/>
+        </w:rPr>
+        <w:t>URL</w:t>
+      </w:r>
+      <w:r>
+        <w:t xml:space="preserve"> </w:t>
+      </w:r>
+      <w:r>
+        <w:t xml:space="preserve">του άδειου </w:t>
+      </w:r>
+      <w:r>
+        <w:rPr>
+          <w:lang w:val="en-US"/>
+        </w:rPr>
+        <w:t>PDF</w:t>
+      </w:r>
+      <w:r>
+        <w:t xml:space="preserve"> </w:t>
+      </w:r>
+      <w:r>
+        <w:t xml:space="preserve">θα πρέπει να είναι </w:t>
+      </w:r>
+      <w:r>
+        <w:t>προσβάσιμο</w:t>
+      </w:r>
+      <w:r>
+        <w:t xml:space="preserve"> δημόσια.</w:t>
+      </w:r>
+    </w:p>
+    <w:p>
+      <w:pPr>
+        <w:pStyle w:val="2"/>
+      </w:pPr>
+      <w:r>
         <w:t>Παραλήπτης</w:t>
       </w:r>
       <w:r>
@@ -2008,7 +2083,7 @@
     </w:p>
     <w:p>
       <w:pPr>
-        <w:pStyle w:val="1"/>
+        <w:pStyle w:val="2"/>
       </w:pPr>
       <w:r>
         <w:t xml:space="preserve">Όνομα συνημμένου </w:t>
@@ -2031,7 +2106,13 @@
         <w:t>PDF</w:t>
       </w:r>
       <w:r>
-        <w:t xml:space="preserve"> δηλώνεται ως </w:t>
+        <w:t xml:space="preserve"> δηλώνεται </w:t>
+      </w:r>
+      <w:r>
+        <w:t xml:space="preserve">κι αυτό </w:t>
+      </w:r>
+      <w:r>
+        <w:t xml:space="preserve">ως </w:t>
       </w:r>
       <w:r>
         <w:rPr>
@@ -2072,15 +2153,20 @@
       <w:r>
         <w:t>:</w:t>
       </w:r>
+      <w:bookmarkStart w:id="0" w:name="_GoBack"/>
+      <w:bookmarkEnd w:id="0"/>
     </w:p>
     <w:p>
       <w:pPr>
         <w:pStyle w:val="Code"/>
-      </w:pPr>
-      <w:r>
         <w:rPr>
           <w:lang w:val="el-GR"/>
         </w:rPr>
+      </w:pPr>
+      <w:r>
+        <w:rPr>
+          <w:lang w:val="el-GR"/>
+        </w:rPr>
         <w:tab/>
       </w:r>
       <w:proofErr w:type="spellStart"/>
@@ -2091,11 +2177,12 @@
       <w:r>
         <w:t xml:space="preserve">: </w:t>
       </w:r>
-      <w:proofErr w:type="spellStart"/>
-      <w:r>
-        <w:t>filledPdf</w:t>
-      </w:r>
-      <w:proofErr w:type="spellEnd"/>
+      <w:r>
+        <w:rPr>
+          <w:lang w:val="el-GR"/>
+        </w:rPr>
+        <w:t>Συμπληρωμένο</w:t>
+      </w:r>
     </w:p>
     <w:p/>
     <w:p/>
@@ -2231,6 +2318,92 @@
     </w:lvl>
   </w:abstractNum>
   <w:abstractNum w:abstractNumId="1" w15:restartNumberingAfterBreak="0">
+    <w:nsid w:val="45B15071"/>
+    <w:multiLevelType w:val="hybridMultilevel"/>
+    <w:tmpl w:val="73C029C2"/>
+    <w:lvl w:ilvl="0" w:tplc="0408000F">
+      <w:start w:val="1"/>
+      <w:numFmt w:val="decimal"/>
+      <w:lvlText w:val="%1."/>
+      <w:lvlJc w:val="left"/>
+      <w:pPr>
+        <w:ind w:left="720" w:hanging="360"/>
+      </w:pPr>
+    </w:lvl>
+    <w:lvl w:ilvl="1" w:tplc="04080019" w:tentative="1">
+      <w:start w:val="1"/>
+      <w:numFmt w:val="lowerLetter"/>
+      <w:lvlText w:val="%2."/>
+      <w:lvlJc w:val="left"/>
+      <w:pPr>
+        <w:ind w:left="1440" w:hanging="360"/>
+      </w:pPr>
+    </w:lvl>
+    <w:lvl w:ilvl="2" w:tplc="0408001B" w:tentative="1">
+      <w:start w:val="1"/>
+      <w:numFmt w:val="lowerRoman"/>
+      <w:lvlText w:val="%3."/>
+      <w:lvlJc w:val="right"/>
+      <w:pPr>
+        <w:ind w:left="2160" w:hanging="180"/>
+      </w:pPr>
+    </w:lvl>
+    <w:lvl w:ilvl="3" w:tplc="0408000F" w:tentative="1">
+      <w:start w:val="1"/>
+      <w:numFmt w:val="decimal"/>
+      <w:lvlText w:val="%4."/>
+      <w:lvlJc w:val="left"/>
+      <w:pPr>
+        <w:ind w:left="2880" w:hanging="360"/>
+      </w:pPr>
+    </w:lvl>
+    <w:lvl w:ilvl="4" w:tplc="04080019" w:tentative="1">
+      <w:start w:val="1"/>
+      <w:numFmt w:val="lowerLetter"/>
+      <w:lvlText w:val="%5."/>
+      <w:lvlJc w:val="left"/>
+      <w:pPr>
+        <w:ind w:left="3600" w:hanging="360"/>
+      </w:pPr>
+    </w:lvl>
+    <w:lvl w:ilvl="5" w:tplc="0408001B" w:tentative="1">
+      <w:start w:val="1"/>
+      <w:numFmt w:val="lowerRoman"/>
+      <w:lvlText w:val="%6."/>
+      <w:lvlJc w:val="right"/>
+      <w:pPr>
+        <w:ind w:left="4320" w:hanging="180"/>
+      </w:pPr>
+    </w:lvl>
+    <w:lvl w:ilvl="6" w:tplc="0408000F" w:tentative="1">
+      <w:start w:val="1"/>
+      <w:numFmt w:val="decimal"/>
+      <w:lvlText w:val="%7."/>
+      <w:lvlJc w:val="left"/>
+      <w:pPr>
+        <w:ind w:left="5040" w:hanging="360"/>
+      </w:pPr>
+    </w:lvl>
+    <w:lvl w:ilvl="7" w:tplc="04080019" w:tentative="1">
+      <w:start w:val="1"/>
+      <w:numFmt w:val="lowerLetter"/>
+      <w:lvlText w:val="%8."/>
+      <w:lvlJc w:val="left"/>
+      <w:pPr>
+        <w:ind w:left="5760" w:hanging="360"/>
+      </w:pPr>
+    </w:lvl>
+    <w:lvl w:ilvl="8" w:tplc="0408001B" w:tentative="1">
+      <w:start w:val="1"/>
+      <w:numFmt w:val="lowerRoman"/>
+      <w:lvlText w:val="%9."/>
+      <w:lvlJc w:val="right"/>
+      <w:pPr>
+        <w:ind w:left="6480" w:hanging="180"/>
+      </w:pPr>
+    </w:lvl>
+  </w:abstractNum>
+  <w:abstractNum w:abstractNumId="2" w15:restartNumberingAfterBreak="0">
     <w:nsid w:val="5353604C"/>
     <w:multiLevelType w:val="hybridMultilevel"/>
     <w:tmpl w:val="C85AD3B6"/>
@@ -2319,7 +2492,7 @@
       </w:pPr>
     </w:lvl>
   </w:abstractNum>
-  <w:abstractNum w:abstractNumId="2" w15:restartNumberingAfterBreak="0">
+  <w:abstractNum w:abstractNumId="3" w15:restartNumberingAfterBreak="0">
     <w:nsid w:val="631C7F90"/>
     <w:multiLevelType w:val="hybridMultilevel"/>
     <w:tmpl w:val="0FAEEB42"/>
@@ -2405,7 +2578,7 @@
       </w:pPr>
     </w:lvl>
   </w:abstractNum>
-  <w:abstractNum w:abstractNumId="3" w15:restartNumberingAfterBreak="0">
+  <w:abstractNum w:abstractNumId="4" w15:restartNumberingAfterBreak="0">
     <w:nsid w:val="6928694A"/>
     <w:multiLevelType w:val="hybridMultilevel"/>
     <w:tmpl w:val="FC528BB4"/>
@@ -2495,13 +2668,16 @@
     <w:abstractNumId w:val="0"/>
   </w:num>
   <w:num w:numId="2">
-    <w:abstractNumId w:val="1"/>
+    <w:abstractNumId w:val="2"/>
   </w:num>
   <w:num w:numId="3">
+    <w:abstractNumId w:val="4"/>
+  </w:num>
+  <w:num w:numId="4">
     <w:abstractNumId w:val="3"/>
   </w:num>
-  <w:num w:numId="4">
-    <w:abstractNumId w:val="2"/>
+  <w:num w:numId="5">
+    <w:abstractNumId w:val="1"/>
   </w:num>
 </w:numbering>
 </file>
@@ -2925,6 +3101,28 @@
       <w:szCs w:val="32"/>
     </w:rPr>
   </w:style>
+  <w:style w:type="paragraph" w:styleId="2">
+    <w:name w:val="heading 2"/>
+    <w:basedOn w:val="a"/>
+    <w:next w:val="a"/>
+    <w:link w:val="2Char"/>
+    <w:uiPriority w:val="9"/>
+    <w:unhideWhenUsed/>
+    <w:qFormat/>
+    <w:rsid w:val="00877FF5"/>
+    <w:pPr>
+      <w:keepNext/>
+      <w:keepLines/>
+      <w:spacing w:before="40" w:after="0"/>
+      <w:outlineLvl w:val="1"/>
+    </w:pPr>
+    <w:rPr>
+      <w:rFonts w:asciiTheme="majorHAnsi" w:eastAsiaTheme="majorEastAsia" w:hAnsiTheme="majorHAnsi" w:cstheme="majorBidi"/>
+      <w:color w:val="2F5496" w:themeColor="accent1" w:themeShade="BF"/>
+      <w:sz w:val="26"/>
+      <w:szCs w:val="26"/>
+    </w:rPr>
+  </w:style>
   <w:style w:type="character" w:default="1" w:styleId="a0">
     <w:name w:val="Default Paragraph Font"/>
     <w:uiPriority w:val="1"/>
@@ -3087,6 +3285,19 @@
     <w:rPr>
       <w:rFonts w:ascii="Courier New" w:hAnsi="Courier New" w:cs="Courier New"/>
       <w:lang w:val="en-US"/>
+    </w:rPr>
+  </w:style>
+  <w:style w:type="character" w:customStyle="1" w:styleId="2Char">
+    <w:name w:val="Επικεφαλίδα 2 Char"/>
+    <w:basedOn w:val="a0"/>
+    <w:link w:val="2"/>
+    <w:uiPriority w:val="9"/>
+    <w:rsid w:val="00877FF5"/>
+    <w:rPr>
+      <w:rFonts w:asciiTheme="majorHAnsi" w:eastAsiaTheme="majorEastAsia" w:hAnsiTheme="majorHAnsi" w:cstheme="majorBidi"/>
+      <w:color w:val="2F5496" w:themeColor="accent1" w:themeShade="BF"/>
+      <w:sz w:val="26"/>
+      <w:szCs w:val="26"/>
     </w:rPr>
   </w:style>
 </w:styles>
@@ -3392,7 +3603,7 @@
 </file>
 
 <file path=customXml/itemProps1.xml><?xml version="1.0" encoding="utf-8"?>
-<ds:datastoreItem xmlns:ds="http://schemas.openxmlformats.org/officeDocument/2006/customXml" ds:itemID="{1397558B-4A98-4150-99DC-1A4903CC134F}">
+<ds:datastoreItem xmlns:ds="http://schemas.openxmlformats.org/officeDocument/2006/customXml" ds:itemID="{A29A503D-8319-428A-8B4E-9B3CBC6DDB72}">
   <ds:schemaRefs>
     <ds:schemaRef ds:uri="http://schemas.openxmlformats.org/officeDocument/2006/bibliography"/>
   </ds:schemaRefs>

</xml_diff>

<commit_message>
0.14.3 - Log formdata before form edit
</commit_message>
<xml_diff>
--- a/public/PDF Service Οδηγίες.docx
+++ b/public/PDF Service Οδηγίες.docx
@@ -34,20 +34,19 @@
     </w:p>
     <w:sdt>
       <w:sdtPr>
+        <w:rPr>
+          <w:caps w:val="0"/>
+          <w:color w:val="auto"/>
+          <w:spacing w:val="0"/>
+          <w:szCs w:val="20"/>
+        </w:rPr>
         <w:id w:val="233595668"/>
         <w:docPartObj>
           <w:docPartGallery w:val="Table of Contents"/>
           <w:docPartUnique/>
         </w:docPartObj>
       </w:sdtPr>
-      <w:sdtEndPr>
-        <w:rPr>
-          <w:caps w:val="0"/>
-          <w:color w:val="auto"/>
-          <w:spacing w:val="0"/>
-          <w:szCs w:val="20"/>
-        </w:rPr>
-      </w:sdtEndPr>
+      <w:sdtEndPr/>
       <w:sdtContent>
         <w:p>
           <w:pPr>
@@ -1481,7 +1480,7 @@
         <w:rPr>
           <w:lang w:val="en-US"/>
         </w:rPr>
-        <w:t>service</w:t>
+        <w:t>Service</w:t>
       </w:r>
       <w:r>
         <w:t xml:space="preserve"> </w:t>
@@ -1655,40 +1654,38 @@
         </w:rPr>
         <w:t>Drupal</w:t>
       </w:r>
-      <w:bookmarkStart w:id="3" w:name="_GoBack"/>
       <w:bookmarkEnd w:id="2"/>
+    </w:p>
+    <w:p>
+      <w:pPr>
+        <w:pStyle w:val="2"/>
+        <w:rPr>
+          <w:lang w:val="en-US"/>
+        </w:rPr>
+      </w:pPr>
+      <w:bookmarkStart w:id="3" w:name="_Toc172896187"/>
+      <w:r>
+        <w:t xml:space="preserve">Βημα 1: </w:t>
+      </w:r>
+      <w:r>
+        <w:t>Δ</w:t>
+      </w:r>
+      <w:r>
+        <w:t>ημιουργ</w:t>
+      </w:r>
+      <w:r>
+        <w:t>ί</w:t>
+      </w:r>
+      <w:r>
+        <w:t xml:space="preserve">α </w:t>
+      </w:r>
+      <w:r>
+        <w:rPr>
+          <w:lang w:val="en-US"/>
+        </w:rPr>
+        <w:t>post handler</w:t>
+      </w:r>
       <w:bookmarkEnd w:id="3"/>
-    </w:p>
-    <w:p>
-      <w:pPr>
-        <w:pStyle w:val="2"/>
-        <w:rPr>
-          <w:lang w:val="en-US"/>
-        </w:rPr>
-      </w:pPr>
-      <w:bookmarkStart w:id="4" w:name="_Toc172896187"/>
-      <w:r>
-        <w:t xml:space="preserve">Βημα 1: </w:t>
-      </w:r>
-      <w:r>
-        <w:t>Δ</w:t>
-      </w:r>
-      <w:r>
-        <w:t>ημιουργ</w:t>
-      </w:r>
-      <w:r>
-        <w:t>ί</w:t>
-      </w:r>
-      <w:r>
-        <w:t xml:space="preserve">α </w:t>
-      </w:r>
-      <w:r>
-        <w:rPr>
-          <w:lang w:val="en-US"/>
-        </w:rPr>
-        <w:t>post handler</w:t>
-      </w:r>
-      <w:bookmarkEnd w:id="4"/>
     </w:p>
     <w:p>
       <w:pPr>
@@ -1751,44 +1748,29 @@
           <w:ilvl w:val="0"/>
           <w:numId w:val="3"/>
         </w:numPr>
-        <w:rPr>
-          <w:lang w:val="en-US"/>
-        </w:rPr>
       </w:pPr>
       <w:r>
         <w:t>Βάζουμε</w:t>
       </w:r>
       <w:r>
-        <w:rPr>
-          <w:lang w:val="en-US"/>
-        </w:rPr>
         <w:t xml:space="preserve"> </w:t>
       </w:r>
       <w:r>
         <w:t>ένα</w:t>
       </w:r>
       <w:r>
-        <w:rPr>
-          <w:lang w:val="en-US"/>
-        </w:rPr>
         <w:t xml:space="preserve"> </w:t>
       </w:r>
       <w:r>
         <w:t>όνομα</w:t>
       </w:r>
       <w:r>
-        <w:rPr>
-          <w:lang w:val="en-US"/>
-        </w:rPr>
         <w:t xml:space="preserve"> </w:t>
       </w:r>
       <w:r>
         <w:t>στο</w:t>
       </w:r>
       <w:r>
-        <w:rPr>
-          <w:lang w:val="en-US"/>
-        </w:rPr>
         <w:t xml:space="preserve"> </w:t>
       </w:r>
       <w:r>
@@ -1799,18 +1781,12 @@
         <w:t>Title</w:t>
       </w:r>
       <w:r>
-        <w:rPr>
-          <w:lang w:val="en-US"/>
-        </w:rPr>
         <w:t xml:space="preserve">, </w:t>
       </w:r>
       <w:r>
         <w:t>πχ</w:t>
       </w:r>
       <w:r>
-        <w:rPr>
-          <w:lang w:val="en-US"/>
-        </w:rPr>
         <w:t xml:space="preserve"> </w:t>
       </w:r>
       <w:r>
@@ -1820,9 +1796,6 @@
         <w:t>PDF</w:t>
       </w:r>
       <w:r>
-        <w:rPr>
-          <w:lang w:val="en-US"/>
-        </w:rPr>
         <w:t xml:space="preserve"> </w:t>
       </w:r>
       <w:r>
@@ -2155,6 +2128,7 @@
       </w:pPr>
       <w:r>
         <w:rPr>
+          <w:noProof/>
           <w:lang w:val="en-US"/>
         </w:rPr>
         <w:drawing>
@@ -2225,7 +2199,7 @@
       <w:pPr>
         <w:pStyle w:val="2"/>
       </w:pPr>
-      <w:bookmarkStart w:id="5" w:name="_Toc172896188"/>
+      <w:bookmarkStart w:id="4" w:name="_Toc172896188"/>
       <w:r>
         <w:lastRenderedPageBreak/>
         <w:t xml:space="preserve">Βήμα 2: </w:t>
@@ -2239,7 +2213,7 @@
       <w:r>
         <w:t>πεδία</w:t>
       </w:r>
-      <w:bookmarkEnd w:id="5"/>
+      <w:bookmarkEnd w:id="4"/>
     </w:p>
     <w:p>
       <w:r>
@@ -2297,6 +2271,42 @@
           <w:lang w:val="en-US"/>
         </w:rPr>
         <w:t>Email / Handlers</w:t>
+      </w:r>
+    </w:p>
+    <w:p>
+      <w:pPr>
+        <w:pStyle w:val="a4"/>
+        <w:numPr>
+          <w:ilvl w:val="0"/>
+          <w:numId w:val="4"/>
+        </w:numPr>
+        <w:rPr>
+          <w:lang w:val="en-US"/>
+        </w:rPr>
+      </w:pPr>
+      <w:r>
+        <w:t xml:space="preserve">Επεξεργασία </w:t>
+      </w:r>
+      <w:r>
+        <w:rPr>
+          <w:lang w:val="en-US"/>
+        </w:rPr>
+        <w:t>(</w:t>
+      </w:r>
+      <w:r>
+        <w:t xml:space="preserve">στο </w:t>
+      </w:r>
+      <w:r>
+        <w:rPr>
+          <w:lang w:val="en-US"/>
+        </w:rPr>
+        <w:t>PDF Service</w:t>
+      </w:r>
+      <w:r>
+        <w:rPr>
+          <w:lang w:val="en-US"/>
+        </w:rPr>
+        <w:t>)</w:t>
       </w:r>
     </w:p>
     <w:p>
@@ -2559,6 +2569,8 @@
       <w:r>
         <w:t>:</w:t>
       </w:r>
+      <w:bookmarkStart w:id="5" w:name="_GoBack"/>
+      <w:bookmarkEnd w:id="5"/>
     </w:p>
     <w:p>
       <w:pPr>
@@ -2574,12 +2586,24 @@
         <w:rPr>
           <w:highlight w:val="lightGray"/>
         </w:rPr>
-        <w:t>https://example.com/path/to/empty.pdf</w:t>
+        <w:t>https://example.com/path/to/</w:t>
       </w:r>
       <w:r>
         <w:rPr>
           <w:highlight w:val="lightGray"/>
         </w:rPr>
+        <w:t>fillable</w:t>
+      </w:r>
+      <w:r>
+        <w:rPr>
+          <w:highlight w:val="lightGray"/>
+        </w:rPr>
+        <w:t>.pdf</w:t>
+      </w:r>
+      <w:r>
+        <w:rPr>
+          <w:highlight w:val="lightGray"/>
+        </w:rPr>
         <w:br/>
       </w:r>
       <w:r>
@@ -2696,13 +2720,21 @@
         <w:pStyle w:val="af5"/>
         <w:rPr>
           <w:highlight w:val="lightGray"/>
+          <w:lang w:val="el-GR"/>
         </w:rPr>
       </w:pPr>
       <w:r>
         <w:rPr>
           <w:highlight w:val="lightGray"/>
         </w:rPr>
-        <w:t>PdfName: Συμπληρωμένο</w:t>
+        <w:t>PdfName</w:t>
+      </w:r>
+      <w:r>
+        <w:rPr>
+          <w:highlight w:val="lightGray"/>
+          <w:lang w:val="el-GR"/>
+        </w:rPr>
+        <w:t>: Συμπληρωμένο</w:t>
       </w:r>
     </w:p>
     <w:p>
@@ -2911,13 +2943,27 @@
         <w:pStyle w:val="af5"/>
         <w:rPr>
           <w:highlight w:val="lightGray"/>
+          <w:lang w:val="el-GR"/>
         </w:rPr>
       </w:pPr>
       <w:r>
         <w:rPr>
           <w:highlight w:val="lightGray"/>
         </w:rPr>
-        <w:t>RecipientField: recipient</w:t>
+        <w:t>RecipientField</w:t>
+      </w:r>
+      <w:r>
+        <w:rPr>
+          <w:highlight w:val="lightGray"/>
+          <w:lang w:val="el-GR"/>
+        </w:rPr>
+        <w:t xml:space="preserve">: </w:t>
+      </w:r>
+      <w:r>
+        <w:rPr>
+          <w:highlight w:val="lightGray"/>
+        </w:rPr>
+        <w:t>recipient</w:t>
       </w:r>
     </w:p>
     <w:p>
@@ -2997,6 +3043,9 @@
     </w:p>
     <w:p>
       <w:r>
+        <w:rPr>
+          <w:noProof/>
+        </w:rPr>
         <w:drawing>
           <wp:inline distT="0" distB="0" distL="0" distR="0" wp14:anchorId="04269D6C" wp14:editId="5B947391">
             <wp:extent cx="8962226" cy="3419475"/>
@@ -5124,7 +5173,7 @@
 </file>
 
 <file path=customXml/itemProps1.xml><?xml version="1.0" encoding="utf-8"?>
-<ds:datastoreItem xmlns:ds="http://schemas.openxmlformats.org/officeDocument/2006/customXml" ds:itemID="{628C7C0B-96E8-4936-ACB1-CD8E17094C13}">
+<ds:datastoreItem xmlns:ds="http://schemas.openxmlformats.org/officeDocument/2006/customXml" ds:itemID="{95879FE0-5891-4B23-AA4E-F9777415B71F}">
   <ds:schemaRefs>
     <ds:schemaRef ds:uri="http://schemas.openxmlformats.org/officeDocument/2006/bibliography"/>
   </ds:schemaRefs>

</xml_diff>

<commit_message>
1.0 - Mail env variables
</commit_message>
<xml_diff>
--- a/public/PDF Service Οδηγίες.docx
+++ b/public/PDF Service Οδηγίες.docx
@@ -2569,401 +2569,838 @@
       <w:r>
         <w:t>:</w:t>
       </w:r>
+    </w:p>
+    <w:p>
+      <w:pPr>
+        <w:pStyle w:val="af5"/>
+      </w:pPr>
+      <w:r>
+        <w:rPr>
+          <w:highlight w:val="lightGray"/>
+        </w:rPr>
+        <w:t xml:space="preserve">PdfTemplateUrl: </w:t>
+      </w:r>
+      <w:r>
+        <w:rPr>
+          <w:highlight w:val="lightGray"/>
+        </w:rPr>
+        <w:t>https://example.com/path/to/</w:t>
+      </w:r>
+      <w:r>
+        <w:rPr>
+          <w:highlight w:val="lightGray"/>
+        </w:rPr>
+        <w:t>fillable</w:t>
+      </w:r>
+      <w:r>
+        <w:rPr>
+          <w:highlight w:val="lightGray"/>
+        </w:rPr>
+        <w:t>.pdf</w:t>
+      </w:r>
+      <w:r>
+        <w:rPr>
+          <w:highlight w:val="lightGray"/>
+        </w:rPr>
+        <w:br/>
+      </w:r>
+      <w:r>
+        <w:rPr>
+          <w:highlight w:val="lightGray"/>
+        </w:rPr>
+        <w:t>ApiKey: 123456c-1234-12b4-bd6f-e321cf1dadb02</w:t>
+      </w:r>
+    </w:p>
+    <w:p>
+      <w:r>
+        <w:t>Σημειώνεται ότι τ</w:t>
+      </w:r>
+      <w:r>
+        <w:t xml:space="preserve">ο </w:t>
+      </w:r>
+      <w:r>
+        <w:rPr>
+          <w:lang w:val="en-US"/>
+        </w:rPr>
+        <w:t>URL</w:t>
+      </w:r>
+      <w:r>
+        <w:t xml:space="preserve"> </w:t>
+      </w:r>
+      <w:r>
+        <w:t xml:space="preserve">του άδειου </w:t>
+      </w:r>
+      <w:r>
+        <w:rPr>
+          <w:lang w:val="en-US"/>
+        </w:rPr>
+        <w:t>PDF</w:t>
+      </w:r>
+      <w:r>
+        <w:t xml:space="preserve"> </w:t>
+      </w:r>
+      <w:r>
+        <w:t xml:space="preserve">θα πρέπει να είναι </w:t>
+      </w:r>
+      <w:r>
+        <w:t>προσβάσιμο</w:t>
+      </w:r>
+      <w:r>
+        <w:t xml:space="preserve"> δημόσια.</w:t>
+      </w:r>
+    </w:p>
+    <w:p>
+      <w:pPr>
+        <w:pStyle w:val="3"/>
+      </w:pPr>
+      <w:r>
+        <w:t xml:space="preserve">Όνομα συνημμένου </w:t>
+      </w:r>
+      <w:r>
+        <w:rPr>
+          <w:lang w:val="en-US"/>
+        </w:rPr>
+        <w:t>PDF</w:t>
+      </w:r>
+    </w:p>
+    <w:p>
+      <w:pPr>
+        <w:rPr>
+          <w:lang w:val="en-US"/>
+        </w:rPr>
+      </w:pPr>
+      <w:r>
+        <w:t xml:space="preserve">Το όνομα του συνημμένου </w:t>
+      </w:r>
+      <w:r>
+        <w:rPr>
+          <w:lang w:val="en-US"/>
+        </w:rPr>
+        <w:t>PDF</w:t>
+      </w:r>
+      <w:r>
+        <w:t xml:space="preserve"> δηλώνεται κι αυτό ως </w:t>
+      </w:r>
+      <w:r>
+        <w:rPr>
+          <w:lang w:val="en-US"/>
+        </w:rPr>
+        <w:t>custom</w:t>
+      </w:r>
+      <w:r>
+        <w:t xml:space="preserve"> </w:t>
+      </w:r>
+      <w:r>
+        <w:rPr>
+          <w:lang w:val="en-US"/>
+        </w:rPr>
+        <w:t>data</w:t>
+      </w:r>
+      <w:r>
+        <w:t xml:space="preserve">, </w:t>
+      </w:r>
+      <w:r>
+        <w:t>χωρίς την κατάληξη «</w:t>
+      </w:r>
+      <w:r>
+        <w:t>.</w:t>
+      </w:r>
+      <w:r>
+        <w:rPr>
+          <w:lang w:val="en-US"/>
+        </w:rPr>
+        <w:t>pdf</w:t>
+      </w:r>
+      <w:r>
+        <w:t>»</w:t>
+      </w:r>
+      <w:r>
+        <w:t>:</w:t>
+      </w:r>
+      <w:r>
+        <w:t xml:space="preserve"> </w:t>
+      </w:r>
+      <w:r>
+        <w:t xml:space="preserve">Έτσι, αν θέλουμε </w:t>
+      </w:r>
+      <w:r>
+        <w:t xml:space="preserve">το συμπληρωμένο </w:t>
+      </w:r>
+      <w:r>
+        <w:rPr>
+          <w:lang w:val="en-US"/>
+        </w:rPr>
+        <w:t>pdf</w:t>
+      </w:r>
+      <w:r>
+        <w:t xml:space="preserve"> </w:t>
+      </w:r>
+      <w:r>
+        <w:t>να</w:t>
+      </w:r>
+      <w:r>
+        <w:t xml:space="preserve"> στέλνεται ως συνημμένο με όνομα: Συμπληρωμένο.</w:t>
+      </w:r>
+      <w:r>
+        <w:rPr>
+          <w:lang w:val="en-US"/>
+        </w:rPr>
+        <w:t>pdf</w:t>
+      </w:r>
+      <w:r>
+        <w:t>, τότε δηλώνουμε:</w:t>
+      </w:r>
+    </w:p>
+    <w:p>
+      <w:pPr>
+        <w:pStyle w:val="af5"/>
+        <w:rPr>
+          <w:highlight w:val="lightGray"/>
+          <w:lang w:val="el-GR"/>
+        </w:rPr>
+      </w:pPr>
+      <w:r>
+        <w:rPr>
+          <w:highlight w:val="lightGray"/>
+        </w:rPr>
+        <w:t>PdfName</w:t>
+      </w:r>
+      <w:r>
+        <w:rPr>
+          <w:highlight w:val="lightGray"/>
+          <w:lang w:val="el-GR"/>
+        </w:rPr>
+        <w:t>: Συμπληρωμένο</w:t>
+      </w:r>
+    </w:p>
+    <w:p>
+      <w:pPr>
+        <w:pStyle w:val="3"/>
+      </w:pPr>
+      <w:r>
+        <w:t>Παραλήπτης</w:t>
+      </w:r>
+      <w:r>
+        <w:t xml:space="preserve"> του </w:t>
+      </w:r>
+      <w:r>
+        <w:rPr>
+          <w:lang w:val="en-US"/>
+        </w:rPr>
+        <w:t>email</w:t>
+      </w:r>
+    </w:p>
+    <w:p>
+      <w:pPr>
+        <w:rPr>
+          <w:rStyle w:val="a7"/>
+        </w:rPr>
+      </w:pPr>
+      <w:r>
+        <w:t xml:space="preserve">Από προεπιλογή, ο παραλήπτης του </w:t>
+      </w:r>
+      <w:r>
+        <w:rPr>
+          <w:lang w:val="en-US"/>
+        </w:rPr>
+        <w:t>email</w:t>
+      </w:r>
+      <w:r>
+        <w:t xml:space="preserve"> </w:t>
+      </w:r>
+      <w:r>
+        <w:t>θα είναι αυτός που καθορίζεται από το πεδίο «</w:t>
+      </w:r>
+      <w:r>
+        <w:rPr>
+          <w:lang w:val="en-US"/>
+        </w:rPr>
+        <w:t>email</w:t>
+      </w:r>
+      <w:r>
+        <w:t>».</w:t>
+      </w:r>
+      <w:r>
+        <w:t xml:space="preserve"> </w:t>
+      </w:r>
+      <w:r>
+        <w:t xml:space="preserve">Σε περίπτωση που ο επιθυμητός παραλήπτης του </w:t>
+      </w:r>
+      <w:r>
+        <w:rPr>
+          <w:lang w:val="en-US"/>
+        </w:rPr>
+        <w:t>email</w:t>
+      </w:r>
+      <w:r>
+        <w:t xml:space="preserve"> </w:t>
+      </w:r>
+      <w:r>
+        <w:t xml:space="preserve">βρίσκεται σε άλλο πεδίο, αυτό το δηλώνουμε σαν </w:t>
+      </w:r>
+      <w:r>
+        <w:rPr>
+          <w:lang w:val="en-US"/>
+        </w:rPr>
+        <w:t>custom</w:t>
+      </w:r>
+      <w:r>
+        <w:t xml:space="preserve"> </w:t>
+      </w:r>
+      <w:r>
+        <w:rPr>
+          <w:rStyle w:val="a7"/>
+        </w:rPr>
+        <w:t xml:space="preserve">πεδίο στα </w:t>
+      </w:r>
+      <w:r>
+        <w:rPr>
+          <w:rStyle w:val="a7"/>
+          <w:lang w:val="en-US"/>
+        </w:rPr>
+        <w:t>custom</w:t>
+      </w:r>
+      <w:r>
+        <w:rPr>
+          <w:rStyle w:val="a7"/>
+        </w:rPr>
+        <w:t xml:space="preserve"> </w:t>
+      </w:r>
+      <w:r>
+        <w:rPr>
+          <w:rStyle w:val="a7"/>
+          <w:lang w:val="en-US"/>
+        </w:rPr>
+        <w:t>data</w:t>
+      </w:r>
+      <w:r>
+        <w:rPr>
+          <w:rStyle w:val="a7"/>
+        </w:rPr>
+        <w:t xml:space="preserve">. Αν </w:t>
+      </w:r>
+      <w:r>
+        <w:rPr>
+          <w:rStyle w:val="a7"/>
+        </w:rPr>
+        <w:t>για παράδειγμα</w:t>
+      </w:r>
+      <w:r>
+        <w:rPr>
+          <w:rStyle w:val="a7"/>
+        </w:rPr>
+        <w:t xml:space="preserve"> το πεδίο του παραλήπτη λέγεται </w:t>
+      </w:r>
+      <w:r>
+        <w:rPr>
+          <w:rStyle w:val="a7"/>
+        </w:rPr>
+        <w:t>«</w:t>
+      </w:r>
+      <w:r>
+        <w:rPr>
+          <w:rStyle w:val="a7"/>
+          <w:lang w:val="en-US"/>
+        </w:rPr>
+        <w:t>recipient</w:t>
+      </w:r>
+      <w:r>
+        <w:rPr>
+          <w:rStyle w:val="a7"/>
+        </w:rPr>
+        <w:t>»</w:t>
+      </w:r>
+      <w:r>
+        <w:rPr>
+          <w:rStyle w:val="a7"/>
+        </w:rPr>
+        <w:t xml:space="preserve"> </w:t>
+      </w:r>
+      <w:r>
+        <w:rPr>
+          <w:rStyle w:val="a7"/>
+        </w:rPr>
+        <w:t>(</w:t>
+      </w:r>
+      <w:r>
+        <w:rPr>
+          <w:rStyle w:val="a7"/>
+        </w:rPr>
+        <w:t xml:space="preserve">αντί για </w:t>
+      </w:r>
+      <w:r>
+        <w:rPr>
+          <w:rStyle w:val="a7"/>
+        </w:rPr>
+        <w:t>«</w:t>
+      </w:r>
+      <w:r>
+        <w:rPr>
+          <w:rStyle w:val="a7"/>
+          <w:lang w:val="en-US"/>
+        </w:rPr>
+        <w:t>email</w:t>
+      </w:r>
+      <w:r>
+        <w:rPr>
+          <w:rStyle w:val="a7"/>
+        </w:rPr>
+        <w:t>»</w:t>
+      </w:r>
+      <w:r>
+        <w:rPr>
+          <w:rStyle w:val="a7"/>
+        </w:rPr>
+        <w:t>)</w:t>
+      </w:r>
+      <w:r>
+        <w:rPr>
+          <w:rStyle w:val="a7"/>
+        </w:rPr>
+        <w:t xml:space="preserve"> </w:t>
+      </w:r>
+      <w:r>
+        <w:rPr>
+          <w:rStyle w:val="a7"/>
+        </w:rPr>
+        <w:t>τότε δηλώνουμε:</w:t>
+      </w:r>
+    </w:p>
+    <w:p>
+      <w:pPr>
+        <w:pStyle w:val="af5"/>
+        <w:rPr>
+          <w:highlight w:val="lightGray"/>
+        </w:rPr>
+      </w:pPr>
+      <w:r>
+        <w:rPr>
+          <w:highlight w:val="lightGray"/>
+        </w:rPr>
+        <w:t>RecipientField</w:t>
+      </w:r>
+      <w:r>
+        <w:rPr>
+          <w:highlight w:val="lightGray"/>
+          <w:lang w:val="el-GR"/>
+        </w:rPr>
+        <w:t xml:space="preserve">: </w:t>
+      </w:r>
+      <w:r>
+        <w:rPr>
+          <w:highlight w:val="lightGray"/>
+        </w:rPr>
+        <w:t>recipient</w:t>
+      </w:r>
+    </w:p>
+    <w:p>
+      <w:pPr>
+        <w:pStyle w:val="3"/>
+      </w:pPr>
+      <w:r>
+        <w:t>Επιπλέον παραλήπτες</w:t>
+      </w:r>
+      <w:r>
+        <w:t xml:space="preserve"> του </w:t>
+      </w:r>
+      <w:r>
+        <w:rPr>
+          <w:lang w:val="en-US"/>
+        </w:rPr>
+        <w:t>email</w:t>
+      </w:r>
+    </w:p>
+    <w:p>
+      <w:pPr>
+        <w:rPr>
+          <w:rStyle w:val="a7"/>
+        </w:rPr>
+      </w:pPr>
+      <w:r>
+        <w:t xml:space="preserve">Μπορούμε να δηλώσουμε και επιπλέον παραλήπτες </w:t>
+      </w:r>
+      <w:r>
+        <w:rPr>
+          <w:lang w:val="en-US"/>
+        </w:rPr>
+        <w:t>cc</w:t>
+      </w:r>
+      <w:r>
+        <w:t xml:space="preserve"> </w:t>
+      </w:r>
+      <w:r>
+        <w:t xml:space="preserve">και </w:t>
+      </w:r>
+      <w:r>
+        <w:rPr>
+          <w:lang w:val="en-US"/>
+        </w:rPr>
+        <w:t>bcc</w:t>
+      </w:r>
+      <w:r>
+        <w:t xml:space="preserve"> για τη λήψη του </w:t>
+      </w:r>
+      <w:r>
+        <w:rPr>
+          <w:lang w:val="en-US"/>
+        </w:rPr>
+        <w:t>email</w:t>
+      </w:r>
+      <w:r>
+        <w:t xml:space="preserve">. </w:t>
+      </w:r>
+      <w:r>
+        <w:t xml:space="preserve"> </w:t>
+      </w:r>
+      <w:r>
+        <w:t>Δ</w:t>
+      </w:r>
+      <w:r>
+        <w:rPr>
+          <w:rStyle w:val="a7"/>
+        </w:rPr>
+        <w:t>ηλώνουμε</w:t>
+      </w:r>
+      <w:r>
+        <w:rPr>
+          <w:rStyle w:val="a7"/>
+        </w:rPr>
+        <w:t xml:space="preserve"> </w:t>
+      </w:r>
+      <w:r>
+        <w:rPr>
+          <w:rStyle w:val="a7"/>
+        </w:rPr>
+        <w:t>τα</w:t>
+      </w:r>
+      <w:r>
+        <w:rPr>
+          <w:rStyle w:val="a7"/>
+        </w:rPr>
+        <w:t xml:space="preserve"> </w:t>
+      </w:r>
+      <w:r>
+        <w:rPr>
+          <w:rStyle w:val="a7"/>
+          <w:lang w:val="en-US"/>
+        </w:rPr>
+        <w:t>custom</w:t>
+      </w:r>
+      <w:r>
+        <w:rPr>
+          <w:rStyle w:val="a7"/>
+        </w:rPr>
+        <w:t xml:space="preserve"> </w:t>
+      </w:r>
+      <w:r>
+        <w:rPr>
+          <w:rStyle w:val="a7"/>
+          <w:lang w:val="en-US"/>
+        </w:rPr>
+        <w:t xml:space="preserve">data </w:t>
+      </w:r>
+      <w:r>
+        <w:rPr>
+          <w:rStyle w:val="a7"/>
+        </w:rPr>
+        <w:t>έτσι</w:t>
+      </w:r>
+      <w:r>
+        <w:rPr>
+          <w:rStyle w:val="a7"/>
+        </w:rPr>
+        <w:t>:</w:t>
+      </w:r>
+    </w:p>
+    <w:p>
+      <w:pPr>
+        <w:pStyle w:val="af5"/>
+        <w:rPr>
+          <w:highlight w:val="lightGray"/>
+          <w:lang w:val="el-GR"/>
+        </w:rPr>
+      </w:pPr>
+      <w:r>
+        <w:rPr>
+          <w:highlight w:val="lightGray"/>
+        </w:rPr>
+        <w:t>Cc</w:t>
+      </w:r>
+      <w:r>
+        <w:rPr>
+          <w:highlight w:val="lightGray"/>
+          <w:lang w:val="el-GR"/>
+        </w:rPr>
+        <w:t xml:space="preserve">: </w:t>
+      </w:r>
+      <w:r>
+        <w:rPr>
+          <w:highlight w:val="lightGray"/>
+        </w:rPr>
+        <w:t>cc</w:t>
+      </w:r>
+      <w:r>
+        <w:rPr>
+          <w:highlight w:val="lightGray"/>
+          <w:lang w:val="el-GR"/>
+        </w:rPr>
+        <w:t>@</w:t>
+      </w:r>
+      <w:r>
+        <w:rPr>
+          <w:highlight w:val="lightGray"/>
+        </w:rPr>
+        <w:t>mycompany</w:t>
+      </w:r>
+      <w:r>
+        <w:rPr>
+          <w:highlight w:val="lightGray"/>
+          <w:lang w:val="el-GR"/>
+        </w:rPr>
+        <w:t>.</w:t>
+      </w:r>
+      <w:r>
+        <w:rPr>
+          <w:highlight w:val="lightGray"/>
+        </w:rPr>
+        <w:t>gr</w:t>
+      </w:r>
+      <w:r>
+        <w:rPr>
+          <w:highlight w:val="lightGray"/>
+          <w:lang w:val="el-GR"/>
+        </w:rPr>
+        <w:br/>
+      </w:r>
+      <w:r>
+        <w:rPr>
+          <w:highlight w:val="lightGray"/>
+        </w:rPr>
+        <w:t>Bcc</w:t>
+      </w:r>
+      <w:r>
+        <w:rPr>
+          <w:highlight w:val="lightGray"/>
+          <w:lang w:val="el-GR"/>
+        </w:rPr>
+        <w:t xml:space="preserve">: </w:t>
+      </w:r>
+      <w:r>
+        <w:rPr>
+          <w:highlight w:val="lightGray"/>
+        </w:rPr>
+        <w:t>b</w:t>
+      </w:r>
+      <w:r>
+        <w:rPr>
+          <w:highlight w:val="lightGray"/>
+        </w:rPr>
+        <w:t>cc</w:t>
+      </w:r>
+      <w:r>
+        <w:rPr>
+          <w:highlight w:val="lightGray"/>
+          <w:lang w:val="el-GR"/>
+        </w:rPr>
+        <w:t>@</w:t>
+      </w:r>
+      <w:r>
+        <w:rPr>
+          <w:highlight w:val="lightGray"/>
+        </w:rPr>
+        <w:t>mycompany</w:t>
+      </w:r>
+      <w:r>
+        <w:rPr>
+          <w:highlight w:val="lightGray"/>
+          <w:lang w:val="el-GR"/>
+        </w:rPr>
+        <w:t>.</w:t>
+      </w:r>
+      <w:r>
+        <w:rPr>
+          <w:highlight w:val="lightGray"/>
+        </w:rPr>
+        <w:t>gr</w:t>
+      </w:r>
+    </w:p>
+    <w:p>
+      <w:pPr>
+        <w:rPr>
+          <w:highlight w:val="lightGray"/>
+        </w:rPr>
+      </w:pPr>
+      <w:r>
+        <w:t>Σε αυτήν την έκδοση</w:t>
+      </w:r>
+      <w:r>
+        <w:t xml:space="preserve"> </w:t>
+      </w:r>
+      <w:r>
+        <w:t>της εφαρμογής</w:t>
+      </w:r>
+      <w:r>
+        <w:t xml:space="preserve">, επιτρέπεται </w:t>
+      </w:r>
+      <w:r>
+        <w:t>να δηλωθεί μόνο</w:t>
+      </w:r>
+      <w:r>
+        <w:t xml:space="preserve"> ένας παραλήπτης σε κάθε κατηγορία: </w:t>
+      </w:r>
+      <w:proofErr w:type="spellStart"/>
+      <w:r>
+        <w:rPr>
+          <w:lang w:val="en-US"/>
+        </w:rPr>
+        <w:t>RecipientField</w:t>
+      </w:r>
+      <w:proofErr w:type="spellEnd"/>
+      <w:r>
+        <w:t xml:space="preserve">, </w:t>
+      </w:r>
+      <w:r>
+        <w:rPr>
+          <w:lang w:val="en-US"/>
+        </w:rPr>
+        <w:t>Cc</w:t>
+      </w:r>
+      <w:r>
+        <w:t xml:space="preserve">, </w:t>
+      </w:r>
+      <w:r>
+        <w:rPr>
+          <w:lang w:val="en-US"/>
+        </w:rPr>
+        <w:t>Bcc</w:t>
+      </w:r>
+      <w:r>
+        <w:t xml:space="preserve">. </w:t>
+      </w:r>
+      <w:r>
+        <w:t>Μπορεί,</w:t>
+      </w:r>
+      <w:r>
+        <w:t xml:space="preserve"> </w:t>
+      </w:r>
+      <w:r>
+        <w:t xml:space="preserve">όμως, </w:t>
+      </w:r>
+      <w:r>
+        <w:t xml:space="preserve">να </w:t>
+      </w:r>
+      <w:r>
+        <w:t>δηλωθεί</w:t>
+      </w:r>
+      <w:r>
+        <w:t xml:space="preserve">, </w:t>
+      </w:r>
+      <w:r>
+        <w:t>και ένας επιπλέον</w:t>
+      </w:r>
+      <w:r>
+        <w:t xml:space="preserve"> παραλήπτ</w:t>
+      </w:r>
+      <w:r>
+        <w:t>ης για κάθε κατηγορία (</w:t>
+      </w:r>
+      <w:r>
+        <w:rPr>
+          <w:lang w:val="en-US"/>
+        </w:rPr>
+        <w:t>to</w:t>
+      </w:r>
+      <w:r>
+        <w:t xml:space="preserve">, </w:t>
+      </w:r>
+      <w:r>
+        <w:rPr>
+          <w:lang w:val="en-US"/>
+        </w:rPr>
+        <w:t>cc</w:t>
+      </w:r>
+      <w:r>
+        <w:t xml:space="preserve">, </w:t>
+      </w:r>
+      <w:r>
+        <w:rPr>
+          <w:lang w:val="en-US"/>
+        </w:rPr>
+        <w:t>bcc</w:t>
+      </w:r>
+      <w:r>
+        <w:t>)</w:t>
+      </w:r>
+      <w:r>
+        <w:t xml:space="preserve"> στις μεταβλητές περιβάλλοντος (</w:t>
+      </w:r>
+      <w:r>
+        <w:rPr>
+          <w:lang w:val="en-US"/>
+        </w:rPr>
+        <w:t>environment</w:t>
+      </w:r>
+      <w:r>
+        <w:t xml:space="preserve"> </w:t>
+      </w:r>
+      <w:r>
+        <w:rPr>
+          <w:lang w:val="en-US"/>
+        </w:rPr>
+        <w:t>variables</w:t>
+      </w:r>
+      <w:r>
+        <w:t xml:space="preserve">) </w:t>
+      </w:r>
+      <w:r>
+        <w:t xml:space="preserve">της εφαρμογής: </w:t>
+      </w:r>
+      <w:r>
+        <w:t>MAILADDITIONALTO</w:t>
+      </w:r>
+      <w:r>
+        <w:t xml:space="preserve">, </w:t>
+      </w:r>
+      <w:r>
+        <w:t>MAILADDITIONAL</w:t>
+      </w:r>
+      <w:r>
+        <w:rPr>
+          <w:lang w:val="en-US"/>
+        </w:rPr>
+        <w:t>CC</w:t>
+      </w:r>
+      <w:r>
+        <w:t>, MAILADDITIONAL</w:t>
+      </w:r>
+      <w:r>
+        <w:rPr>
+          <w:lang w:val="en-US"/>
+        </w:rPr>
+        <w:t>BCC</w:t>
+      </w:r>
+      <w:r>
+        <w:t xml:space="preserve">. </w:t>
+      </w:r>
+      <w:r>
+        <w:t>Οι μεταβλητές περιβάλλοντος, όμως, αναφέρονται σε όλες τις φό</w:t>
+      </w:r>
+      <w:r>
+        <w:t>ρμες και</w:t>
+      </w:r>
+      <w:r>
+        <w:t xml:space="preserve"> </w:t>
+      </w:r>
+      <w:r>
+        <w:t>με α</w:t>
+      </w:r>
       <w:bookmarkStart w:id="5" w:name="_GoBack"/>
       <w:bookmarkEnd w:id="5"/>
-    </w:p>
-    <w:p>
-      <w:pPr>
-        <w:pStyle w:val="af5"/>
-      </w:pPr>
-      <w:r>
-        <w:rPr>
-          <w:highlight w:val="lightGray"/>
-        </w:rPr>
-        <w:t xml:space="preserve">PdfTemplateUrl: </w:t>
-      </w:r>
-      <w:r>
-        <w:rPr>
-          <w:highlight w:val="lightGray"/>
-        </w:rPr>
-        <w:t>https://example.com/path/to/</w:t>
-      </w:r>
-      <w:r>
-        <w:rPr>
-          <w:highlight w:val="lightGray"/>
-        </w:rPr>
-        <w:t>fillable</w:t>
-      </w:r>
-      <w:r>
-        <w:rPr>
-          <w:highlight w:val="lightGray"/>
-        </w:rPr>
-        <w:t>.pdf</w:t>
-      </w:r>
-      <w:r>
-        <w:rPr>
-          <w:highlight w:val="lightGray"/>
-        </w:rPr>
-        <w:br/>
-      </w:r>
-      <w:r>
-        <w:rPr>
-          <w:highlight w:val="lightGray"/>
-        </w:rPr>
-        <w:t>ApiKey: 123456c-1234-12b4-bd6f-e321cf1dadb02</w:t>
-      </w:r>
-    </w:p>
-    <w:p>
-      <w:r>
-        <w:t>Σημειώνεται ότι τ</w:t>
-      </w:r>
-      <w:r>
-        <w:t xml:space="preserve">ο </w:t>
-      </w:r>
-      <w:r>
-        <w:rPr>
-          <w:lang w:val="en-US"/>
-        </w:rPr>
-        <w:t>URL</w:t>
-      </w:r>
-      <w:r>
-        <w:t xml:space="preserve"> </w:t>
-      </w:r>
-      <w:r>
-        <w:t xml:space="preserve">του άδειου </w:t>
-      </w:r>
-      <w:r>
-        <w:rPr>
-          <w:lang w:val="en-US"/>
-        </w:rPr>
-        <w:t>PDF</w:t>
-      </w:r>
-      <w:r>
-        <w:t xml:space="preserve"> </w:t>
-      </w:r>
-      <w:r>
-        <w:t xml:space="preserve">θα πρέπει να είναι </w:t>
-      </w:r>
-      <w:r>
-        <w:t>προσβάσιμο</w:t>
-      </w:r>
-      <w:r>
-        <w:t xml:space="preserve"> δημόσια.</w:t>
-      </w:r>
-    </w:p>
-    <w:p>
-      <w:pPr>
-        <w:pStyle w:val="3"/>
-      </w:pPr>
-      <w:r>
-        <w:t xml:space="preserve">Όνομα συνημμένου </w:t>
-      </w:r>
-      <w:r>
-        <w:rPr>
-          <w:lang w:val="en-US"/>
-        </w:rPr>
-        <w:t>PDF</w:t>
-      </w:r>
-    </w:p>
-    <w:p>
-      <w:r>
-        <w:t xml:space="preserve">Το όνομα του συνημμένου </w:t>
-      </w:r>
-      <w:r>
-        <w:rPr>
-          <w:lang w:val="en-US"/>
-        </w:rPr>
-        <w:t>PDF</w:t>
-      </w:r>
-      <w:r>
-        <w:t xml:space="preserve"> δηλώνεται κι αυτό ως </w:t>
-      </w:r>
-      <w:r>
-        <w:rPr>
-          <w:lang w:val="en-US"/>
-        </w:rPr>
-        <w:t>custom</w:t>
-      </w:r>
-      <w:r>
-        <w:t xml:space="preserve"> </w:t>
-      </w:r>
-      <w:r>
-        <w:rPr>
-          <w:lang w:val="en-US"/>
-        </w:rPr>
-        <w:t>data</w:t>
-      </w:r>
-      <w:r>
-        <w:t xml:space="preserve">, </w:t>
-      </w:r>
-      <w:r>
-        <w:t>χωρίς την κατάληξη «</w:t>
-      </w:r>
-      <w:r>
-        <w:t>.</w:t>
-      </w:r>
-      <w:r>
-        <w:rPr>
-          <w:lang w:val="en-US"/>
-        </w:rPr>
-        <w:t>pdf</w:t>
-      </w:r>
-      <w:r>
-        <w:t>»</w:t>
-      </w:r>
-      <w:r>
-        <w:t>:</w:t>
-      </w:r>
-    </w:p>
-    <w:p>
-      <w:pPr>
-        <w:pStyle w:val="af5"/>
-        <w:rPr>
-          <w:highlight w:val="lightGray"/>
-          <w:lang w:val="el-GR"/>
-        </w:rPr>
-      </w:pPr>
-      <w:r>
-        <w:rPr>
-          <w:highlight w:val="lightGray"/>
-        </w:rPr>
-        <w:t>PdfName</w:t>
-      </w:r>
-      <w:r>
-        <w:rPr>
-          <w:highlight w:val="lightGray"/>
-          <w:lang w:val="el-GR"/>
-        </w:rPr>
-        <w:t>: Συμπληρωμένο</w:t>
-      </w:r>
-    </w:p>
-    <w:p>
-      <w:r>
-        <w:t>Στο παραπάνω παράδειγμα το συμπληρωμέν</w:t>
-      </w:r>
-      <w:r>
-        <w:t>ο</w:t>
-      </w:r>
-      <w:r>
-        <w:t xml:space="preserve"> </w:t>
-      </w:r>
-      <w:r>
-        <w:rPr>
-          <w:lang w:val="en-US"/>
-        </w:rPr>
-        <w:t>pdf</w:t>
-      </w:r>
-      <w:r>
-        <w:t xml:space="preserve"> θα στέλνεται ως συνημμένο με όνομα</w:t>
-      </w:r>
-      <w:r>
-        <w:t>:</w:t>
-      </w:r>
-      <w:r>
-        <w:t xml:space="preserve"> Συμπληρωμένο.</w:t>
-      </w:r>
-      <w:r>
-        <w:rPr>
-          <w:lang w:val="en-US"/>
-        </w:rPr>
-        <w:t>pdf</w:t>
-      </w:r>
-    </w:p>
-    <w:p>
-      <w:pPr>
-        <w:pStyle w:val="3"/>
-      </w:pPr>
-      <w:r>
-        <w:t>Παραλήπτης</w:t>
-      </w:r>
-      <w:r>
-        <w:t xml:space="preserve"> του </w:t>
-      </w:r>
-      <w:r>
-        <w:rPr>
-          <w:lang w:val="en-US"/>
-        </w:rPr>
-        <w:t>email</w:t>
-      </w:r>
-    </w:p>
-    <w:p>
-      <w:pPr>
-        <w:rPr>
-          <w:rStyle w:val="a7"/>
-        </w:rPr>
-      </w:pPr>
-      <w:r>
-        <w:t xml:space="preserve">Από προεπιλογή, ο παραλήπτης του </w:t>
-      </w:r>
-      <w:r>
-        <w:rPr>
-          <w:lang w:val="en-US"/>
-        </w:rPr>
-        <w:t>email</w:t>
-      </w:r>
-      <w:r>
-        <w:t xml:space="preserve"> </w:t>
-      </w:r>
-      <w:r>
-        <w:t>θα είναι αυτός που καθορίζεται από το πεδίο «</w:t>
-      </w:r>
-      <w:r>
-        <w:rPr>
-          <w:lang w:val="en-US"/>
-        </w:rPr>
-        <w:t>email</w:t>
-      </w:r>
-      <w:r>
-        <w:t>».</w:t>
-      </w:r>
-      <w:r>
-        <w:t xml:space="preserve"> </w:t>
-      </w:r>
-      <w:r>
-        <w:t xml:space="preserve">Σε περίπτωση που ο επιθυμητός παραλήπτης του </w:t>
-      </w:r>
-      <w:r>
-        <w:rPr>
-          <w:lang w:val="en-US"/>
-        </w:rPr>
-        <w:t>email</w:t>
-      </w:r>
-      <w:r>
-        <w:t xml:space="preserve"> </w:t>
-      </w:r>
-      <w:r>
-        <w:t xml:space="preserve">βρίσκεται σε άλλο πεδίο, αυτό το δηλώνουμε σαν </w:t>
-      </w:r>
-      <w:r>
-        <w:rPr>
-          <w:lang w:val="en-US"/>
-        </w:rPr>
-        <w:t>custom</w:t>
-      </w:r>
-      <w:r>
-        <w:t xml:space="preserve"> </w:t>
-      </w:r>
-      <w:r>
-        <w:rPr>
-          <w:rStyle w:val="a7"/>
-        </w:rPr>
-        <w:t xml:space="preserve">πεδίο στα </w:t>
-      </w:r>
-      <w:r>
-        <w:rPr>
-          <w:rStyle w:val="a7"/>
-          <w:lang w:val="en-US"/>
-        </w:rPr>
-        <w:t>custom</w:t>
-      </w:r>
-      <w:r>
-        <w:rPr>
-          <w:rStyle w:val="a7"/>
-        </w:rPr>
-        <w:t xml:space="preserve"> </w:t>
-      </w:r>
-      <w:r>
-        <w:rPr>
-          <w:rStyle w:val="a7"/>
-          <w:lang w:val="en-US"/>
-        </w:rPr>
-        <w:t>data</w:t>
-      </w:r>
-      <w:r>
-        <w:rPr>
-          <w:rStyle w:val="a7"/>
-        </w:rPr>
-        <w:t xml:space="preserve">. Αν </w:t>
-      </w:r>
-      <w:r>
-        <w:rPr>
-          <w:rStyle w:val="a7"/>
-        </w:rPr>
-        <w:t>για παράδειγμα</w:t>
-      </w:r>
-      <w:r>
-        <w:rPr>
-          <w:rStyle w:val="a7"/>
-        </w:rPr>
-        <w:t xml:space="preserve"> το πεδίο του παραλήπτη λέγεται </w:t>
-      </w:r>
-      <w:r>
-        <w:rPr>
-          <w:rStyle w:val="a7"/>
-          <w:lang w:val="en-US"/>
-        </w:rPr>
-        <w:t>recipient</w:t>
-      </w:r>
-      <w:r>
-        <w:rPr>
-          <w:rStyle w:val="a7"/>
-        </w:rPr>
-        <w:t xml:space="preserve"> </w:t>
-      </w:r>
-      <w:r>
-        <w:rPr>
-          <w:rStyle w:val="a7"/>
-        </w:rPr>
-        <w:t>(</w:t>
-      </w:r>
-      <w:r>
-        <w:rPr>
-          <w:rStyle w:val="a7"/>
-        </w:rPr>
-        <w:t xml:space="preserve">αντί για </w:t>
-      </w:r>
-      <w:r>
-        <w:rPr>
-          <w:rStyle w:val="a7"/>
-          <w:lang w:val="en-US"/>
-        </w:rPr>
-        <w:t>email</w:t>
-      </w:r>
-      <w:r>
-        <w:rPr>
-          <w:rStyle w:val="a7"/>
-        </w:rPr>
-        <w:t>)</w:t>
-      </w:r>
-      <w:r>
-        <w:rPr>
-          <w:rStyle w:val="a7"/>
-        </w:rPr>
-        <w:t xml:space="preserve"> </w:t>
-      </w:r>
-      <w:r>
-        <w:rPr>
-          <w:rStyle w:val="a7"/>
-        </w:rPr>
-        <w:t>τότε δηλώνουμε:</w:t>
-      </w:r>
-    </w:p>
-    <w:p>
-      <w:pPr>
-        <w:pStyle w:val="af5"/>
-        <w:rPr>
-          <w:highlight w:val="lightGray"/>
-          <w:lang w:val="el-GR"/>
-        </w:rPr>
-      </w:pPr>
-      <w:r>
-        <w:rPr>
-          <w:highlight w:val="lightGray"/>
-        </w:rPr>
-        <w:t>RecipientField</w:t>
-      </w:r>
-      <w:r>
-        <w:rPr>
-          <w:highlight w:val="lightGray"/>
-          <w:lang w:val="el-GR"/>
-        </w:rPr>
-        <w:t xml:space="preserve">: </w:t>
-      </w:r>
-      <w:r>
-        <w:rPr>
-          <w:highlight w:val="lightGray"/>
-        </w:rPr>
-        <w:t>recipient</w:t>
+      <w:r>
+        <w:t>υτόν τον τρόπο</w:t>
+      </w:r>
+      <w:r>
+        <w:t xml:space="preserve"> δεν μπορούν να δηλωθούν διαφορετικοί παραλήπτες για διαφορετικές φόρμες. </w:t>
       </w:r>
     </w:p>
     <w:p>
@@ -3116,7 +3553,13 @@
         <w:t xml:space="preserve">εν υπάρχει πρόβλημα να </w:t>
       </w:r>
       <w:r>
-        <w:t>έχομε ενεργοποιημένο</w:t>
+        <w:t>έχο</w:t>
+      </w:r>
+      <w:r>
+        <w:t>υ</w:t>
+      </w:r>
+      <w:r>
+        <w:t>με ενεργοποιημένο</w:t>
       </w:r>
       <w:r>
         <w:t xml:space="preserve"> κάποιο επιπλέον πεδίο που δεν αντιστοιχεί σε πεδίο στη φόρμα του </w:t>
@@ -5173,7 +5616,7 @@
 </file>
 
 <file path=customXml/itemProps1.xml><?xml version="1.0" encoding="utf-8"?>
-<ds:datastoreItem xmlns:ds="http://schemas.openxmlformats.org/officeDocument/2006/customXml" ds:itemID="{95879FE0-5891-4B23-AA4E-F9777415B71F}">
+<ds:datastoreItem xmlns:ds="http://schemas.openxmlformats.org/officeDocument/2006/customXml" ds:itemID="{80CA07B6-39E0-4D6B-B33C-DE4392712E1A}">
   <ds:schemaRefs>
     <ds:schemaRef ds:uri="http://schemas.openxmlformats.org/officeDocument/2006/bibliography"/>
   </ds:schemaRefs>

</xml_diff>

<commit_message>
1.2 - Better error handling
</commit_message>
<xml_diff>
--- a/public/PDF Service Οδηγίες.docx
+++ b/public/PDF Service Οδηγίες.docx
@@ -2664,11 +2664,6 @@
       </w:r>
     </w:p>
     <w:p>
-      <w:pPr>
-        <w:rPr>
-          <w:lang w:val="en-US"/>
-        </w:rPr>
-      </w:pPr>
       <w:r>
         <w:t xml:space="preserve">Το όνομα του συνημμένου </w:t>
       </w:r>
@@ -2721,10 +2716,7 @@
         <w:t xml:space="preserve"> </w:t>
       </w:r>
       <w:r>
-        <w:t xml:space="preserve">Έτσι, αν θέλουμε </w:t>
-      </w:r>
-      <w:r>
-        <w:t xml:space="preserve">το συμπληρωμένο </w:t>
+        <w:t xml:space="preserve">Έτσι, αν θέλουμε το συμπληρωμένο </w:t>
       </w:r>
       <w:r>
         <w:rPr>
@@ -2733,13 +2725,7 @@
         <w:t>pdf</w:t>
       </w:r>
       <w:r>
-        <w:t xml:space="preserve"> </w:t>
-      </w:r>
-      <w:r>
-        <w:t>να</w:t>
-      </w:r>
-      <w:r>
-        <w:t xml:space="preserve"> στέλνεται ως συνημμένο με όνομα: Συμπληρωμένο.</w:t>
+        <w:t xml:space="preserve"> να στέλνεται ως συνημμένο με όνομα: Συμπληρωμένο.</w:t>
       </w:r>
       <w:r>
         <w:rPr>
@@ -2902,12 +2888,38 @@
           <w:rStyle w:val="a7"/>
           <w:lang w:val="en-US"/>
         </w:rPr>
-        <w:t>recipient</w:t>
+        <w:t>e</w:t>
       </w:r>
       <w:r>
         <w:rPr>
           <w:rStyle w:val="a7"/>
         </w:rPr>
+        <w:t>_</w:t>
+      </w:r>
+      <w:r>
+        <w:rPr>
+          <w:rStyle w:val="a7"/>
+          <w:lang w:val="en-US"/>
+        </w:rPr>
+        <w:t>mail</w:t>
+      </w:r>
+      <w:r>
+        <w:rPr>
+          <w:rStyle w:val="a7"/>
+        </w:rPr>
+        <w:t>_</w:t>
+      </w:r>
+      <w:r>
+        <w:rPr>
+          <w:rStyle w:val="a7"/>
+          <w:lang w:val="en-US"/>
+        </w:rPr>
+        <w:t>address</w:t>
+      </w:r>
+      <w:r>
+        <w:rPr>
+          <w:rStyle w:val="a7"/>
+        </w:rPr>
         <w:t>»</w:t>
       </w:r>
       <w:r>
@@ -2980,428 +2992,827 @@
         <w:t>RecipientField</w:t>
       </w:r>
       <w:r>
+        <w:rPr>
+          <w:highlight w:val="lightGray"/>
+        </w:rPr>
+        <w:t xml:space="preserve">: </w:t>
+      </w:r>
+      <w:r>
+        <w:rPr>
+          <w:highlight w:val="lightGray"/>
+        </w:rPr>
+        <w:t>e_mail_address</w:t>
+      </w:r>
+    </w:p>
+    <w:p>
+      <w:pPr>
+        <w:pStyle w:val="3"/>
+        <w:rPr>
+          <w:lang w:val="en-US"/>
+        </w:rPr>
+      </w:pPr>
+      <w:r>
+        <w:t>Επιπλέον</w:t>
+      </w:r>
+      <w:r>
+        <w:rPr>
+          <w:lang w:val="en-US"/>
+        </w:rPr>
+        <w:t xml:space="preserve"> </w:t>
+      </w:r>
+      <w:r>
+        <w:t>παραλήπτες</w:t>
+      </w:r>
+      <w:r>
+        <w:rPr>
+          <w:lang w:val="en-US"/>
+        </w:rPr>
+        <w:t xml:space="preserve"> </w:t>
+      </w:r>
+      <w:r>
+        <w:t>του</w:t>
+      </w:r>
+      <w:r>
+        <w:rPr>
+          <w:lang w:val="en-US"/>
+        </w:rPr>
+        <w:t xml:space="preserve"> </w:t>
+      </w:r>
+      <w:r>
+        <w:rPr>
+          <w:lang w:val="en-US"/>
+        </w:rPr>
+        <w:t>email</w:t>
+      </w:r>
+    </w:p>
+    <w:p>
+      <w:pPr>
+        <w:rPr>
+          <w:rStyle w:val="a7"/>
+        </w:rPr>
+      </w:pPr>
+      <w:r>
+        <w:t xml:space="preserve">Μπορούμε να δηλώσουμε και επιπλέον παραλήπτες </w:t>
+      </w:r>
+      <w:r>
+        <w:rPr>
+          <w:lang w:val="en-US"/>
+        </w:rPr>
+        <w:t>cc</w:t>
+      </w:r>
+      <w:r>
+        <w:t xml:space="preserve"> </w:t>
+      </w:r>
+      <w:r>
+        <w:t xml:space="preserve">και </w:t>
+      </w:r>
+      <w:r>
+        <w:rPr>
+          <w:lang w:val="en-US"/>
+        </w:rPr>
+        <w:t>bcc</w:t>
+      </w:r>
+      <w:r>
+        <w:t xml:space="preserve"> για τη λήψη του </w:t>
+      </w:r>
+      <w:r>
+        <w:rPr>
+          <w:lang w:val="en-US"/>
+        </w:rPr>
+        <w:t>email</w:t>
+      </w:r>
+      <w:r>
+        <w:t xml:space="preserve">. </w:t>
+      </w:r>
+      <w:r>
+        <w:t xml:space="preserve"> </w:t>
+      </w:r>
+      <w:r>
+        <w:t>Δ</w:t>
+      </w:r>
+      <w:r>
+        <w:rPr>
+          <w:rStyle w:val="a7"/>
+        </w:rPr>
+        <w:t>ηλώνουμε</w:t>
+      </w:r>
+      <w:r>
+        <w:rPr>
+          <w:rStyle w:val="a7"/>
+        </w:rPr>
+        <w:t xml:space="preserve"> </w:t>
+      </w:r>
+      <w:r>
+        <w:rPr>
+          <w:rStyle w:val="a7"/>
+        </w:rPr>
+        <w:t>τα</w:t>
+      </w:r>
+      <w:r>
+        <w:rPr>
+          <w:rStyle w:val="a7"/>
+        </w:rPr>
+        <w:t xml:space="preserve"> </w:t>
+      </w:r>
+      <w:r>
+        <w:rPr>
+          <w:rStyle w:val="a7"/>
+          <w:lang w:val="en-US"/>
+        </w:rPr>
+        <w:t>custom</w:t>
+      </w:r>
+      <w:r>
+        <w:rPr>
+          <w:rStyle w:val="a7"/>
+        </w:rPr>
+        <w:t xml:space="preserve"> </w:t>
+      </w:r>
+      <w:r>
+        <w:rPr>
+          <w:rStyle w:val="a7"/>
+          <w:lang w:val="en-US"/>
+        </w:rPr>
+        <w:t>data</w:t>
+      </w:r>
+      <w:r>
+        <w:rPr>
+          <w:rStyle w:val="a7"/>
+        </w:rPr>
+        <w:t xml:space="preserve"> </w:t>
+      </w:r>
+      <w:r>
+        <w:rPr>
+          <w:rStyle w:val="a7"/>
+        </w:rPr>
+        <w:t>έτσι:</w:t>
+      </w:r>
+    </w:p>
+    <w:p>
+      <w:pPr>
+        <w:pStyle w:val="af5"/>
         <w:rPr>
           <w:highlight w:val="lightGray"/>
           <w:lang w:val="el-GR"/>
         </w:rPr>
-        <w:t xml:space="preserve">: </w:t>
-      </w:r>
+      </w:pPr>
       <w:r>
         <w:rPr>
           <w:highlight w:val="lightGray"/>
         </w:rPr>
-        <w:t>recipient</w:t>
-      </w:r>
-    </w:p>
-    <w:p>
-      <w:pPr>
-        <w:pStyle w:val="3"/>
-      </w:pPr>
-      <w:r>
-        <w:t>Επιπλέον παραλήπτες</w:t>
-      </w:r>
-      <w:r>
-        <w:t xml:space="preserve"> του </w:t>
-      </w:r>
-      <w:r>
-        <w:rPr>
-          <w:lang w:val="en-US"/>
-        </w:rPr>
-        <w:t>email</w:t>
-      </w:r>
-    </w:p>
-    <w:p>
-      <w:pPr>
-        <w:rPr>
-          <w:rStyle w:val="a7"/>
-        </w:rPr>
-      </w:pPr>
-      <w:r>
-        <w:t xml:space="preserve">Μπορούμε να δηλώσουμε και επιπλέον παραλήπτες </w:t>
-      </w:r>
-      <w:r>
-        <w:rPr>
-          <w:lang w:val="en-US"/>
-        </w:rPr>
-        <w:t>cc</w:t>
-      </w:r>
-      <w:r>
-        <w:t xml:space="preserve"> </w:t>
-      </w:r>
-      <w:r>
-        <w:t xml:space="preserve">και </w:t>
-      </w:r>
-      <w:r>
-        <w:rPr>
-          <w:lang w:val="en-US"/>
-        </w:rPr>
-        <w:t>bcc</w:t>
-      </w:r>
-      <w:r>
-        <w:t xml:space="preserve"> για τη λήψη του </w:t>
-      </w:r>
-      <w:r>
-        <w:rPr>
-          <w:lang w:val="en-US"/>
-        </w:rPr>
-        <w:t>email</w:t>
-      </w:r>
-      <w:r>
-        <w:t xml:space="preserve">. </w:t>
-      </w:r>
-      <w:r>
-        <w:t xml:space="preserve"> </w:t>
-      </w:r>
-      <w:r>
-        <w:t>Δ</w:t>
-      </w:r>
-      <w:r>
-        <w:rPr>
-          <w:rStyle w:val="a7"/>
-        </w:rPr>
-        <w:t>ηλώνουμε</w:t>
-      </w:r>
-      <w:r>
-        <w:rPr>
-          <w:rStyle w:val="a7"/>
-        </w:rPr>
-        <w:t xml:space="preserve"> </w:t>
-      </w:r>
-      <w:r>
-        <w:rPr>
-          <w:rStyle w:val="a7"/>
-        </w:rPr>
-        <w:t>τα</w:t>
-      </w:r>
-      <w:r>
-        <w:rPr>
-          <w:rStyle w:val="a7"/>
-        </w:rPr>
-        <w:t xml:space="preserve"> </w:t>
-      </w:r>
-      <w:r>
-        <w:rPr>
-          <w:rStyle w:val="a7"/>
-          <w:lang w:val="en-US"/>
-        </w:rPr>
-        <w:t>custom</w:t>
-      </w:r>
-      <w:r>
-        <w:rPr>
-          <w:rStyle w:val="a7"/>
-        </w:rPr>
-        <w:t xml:space="preserve"> </w:t>
-      </w:r>
-      <w:r>
-        <w:rPr>
-          <w:rStyle w:val="a7"/>
-          <w:lang w:val="en-US"/>
-        </w:rPr>
-        <w:t xml:space="preserve">data </w:t>
-      </w:r>
-      <w:r>
-        <w:rPr>
-          <w:rStyle w:val="a7"/>
-        </w:rPr>
-        <w:t>έτσι</w:t>
-      </w:r>
-      <w:r>
-        <w:rPr>
-          <w:rStyle w:val="a7"/>
-        </w:rPr>
-        <w:t>:</w:t>
-      </w:r>
-    </w:p>
-    <w:p>
-      <w:pPr>
-        <w:pStyle w:val="af5"/>
+        <w:t>Cc</w:t>
+      </w:r>
+      <w:r>
         <w:rPr>
           <w:highlight w:val="lightGray"/>
           <w:lang w:val="el-GR"/>
         </w:rPr>
-      </w:pPr>
+        <w:t xml:space="preserve">: </w:t>
+      </w:r>
       <w:r>
         <w:rPr>
           <w:highlight w:val="lightGray"/>
         </w:rPr>
-        <w:t>Cc</w:t>
+        <w:t>cc</w:t>
       </w:r>
       <w:r>
         <w:rPr>
           <w:highlight w:val="lightGray"/>
           <w:lang w:val="el-GR"/>
         </w:rPr>
-        <w:t xml:space="preserve">: </w:t>
+        <w:t>@</w:t>
       </w:r>
       <w:r>
         <w:rPr>
           <w:highlight w:val="lightGray"/>
         </w:rPr>
-        <w:t>cc</w:t>
+        <w:t>mycompany</w:t>
       </w:r>
       <w:r>
         <w:rPr>
           <w:highlight w:val="lightGray"/>
           <w:lang w:val="el-GR"/>
         </w:rPr>
-        <w:t>@</w:t>
+        <w:t>.</w:t>
       </w:r>
       <w:r>
         <w:rPr>
           <w:highlight w:val="lightGray"/>
         </w:rPr>
-        <w:t>mycompany</w:t>
+        <w:t>gr</w:t>
       </w:r>
       <w:r>
         <w:rPr>
           <w:highlight w:val="lightGray"/>
           <w:lang w:val="el-GR"/>
         </w:rPr>
-        <w:t>.</w:t>
+        <w:br/>
       </w:r>
       <w:r>
         <w:rPr>
           <w:highlight w:val="lightGray"/>
         </w:rPr>
-        <w:t>gr</w:t>
+        <w:t>Bcc</w:t>
       </w:r>
       <w:r>
         <w:rPr>
           <w:highlight w:val="lightGray"/>
           <w:lang w:val="el-GR"/>
         </w:rPr>
-        <w:br/>
+        <w:t xml:space="preserve">: </w:t>
       </w:r>
       <w:r>
         <w:rPr>
           <w:highlight w:val="lightGray"/>
         </w:rPr>
-        <w:t>Bcc</w:t>
+        <w:t>bcc</w:t>
       </w:r>
       <w:r>
         <w:rPr>
           <w:highlight w:val="lightGray"/>
           <w:lang w:val="el-GR"/>
         </w:rPr>
-        <w:t xml:space="preserve">: </w:t>
+        <w:t>@</w:t>
       </w:r>
       <w:r>
         <w:rPr>
           <w:highlight w:val="lightGray"/>
         </w:rPr>
-        <w:t>b</w:t>
-      </w:r>
-      <w:r>
-        <w:rPr>
-          <w:highlight w:val="lightGray"/>
-        </w:rPr>
-        <w:t>cc</w:t>
+        <w:t>mycompany</w:t>
       </w:r>
       <w:r>
         <w:rPr>
           <w:highlight w:val="lightGray"/>
           <w:lang w:val="el-GR"/>
         </w:rPr>
-        <w:t>@</w:t>
+        <w:t>.</w:t>
       </w:r>
       <w:r>
         <w:rPr>
           <w:highlight w:val="lightGray"/>
         </w:rPr>
-        <w:t>mycompany</w:t>
-      </w:r>
-      <w:r>
+        <w:t>gr</w:t>
+      </w:r>
+    </w:p>
+    <w:p>
+      <w:r>
+        <w:t>Σε αυτήν την έκδοση</w:t>
+      </w:r>
+      <w:r>
+        <w:t xml:space="preserve"> </w:t>
+      </w:r>
+      <w:r>
+        <w:t>της εφαρμογής</w:t>
+      </w:r>
+      <w:r>
+        <w:t xml:space="preserve">, επιτρέπεται </w:t>
+      </w:r>
+      <w:r>
+        <w:t>να δηλωθεί μόνο</w:t>
+      </w:r>
+      <w:r>
+        <w:t xml:space="preserve"> ένας παραλήπτης σε κάθε κατηγορία: </w:t>
+      </w:r>
+      <w:proofErr w:type="spellStart"/>
+      <w:r>
+        <w:rPr>
+          <w:lang w:val="en-US"/>
+        </w:rPr>
+        <w:t>RecipientField</w:t>
+      </w:r>
+      <w:proofErr w:type="spellEnd"/>
+      <w:r>
+        <w:t xml:space="preserve">, </w:t>
+      </w:r>
+      <w:r>
+        <w:rPr>
+          <w:lang w:val="en-US"/>
+        </w:rPr>
+        <w:t>Cc</w:t>
+      </w:r>
+      <w:r>
+        <w:t xml:space="preserve">, </w:t>
+      </w:r>
+      <w:r>
+        <w:rPr>
+          <w:lang w:val="en-US"/>
+        </w:rPr>
+        <w:t>Bcc</w:t>
+      </w:r>
+      <w:r>
+        <w:t xml:space="preserve">. </w:t>
+      </w:r>
+      <w:r>
+        <w:t>Μπορεί,</w:t>
+      </w:r>
+      <w:r>
+        <w:t xml:space="preserve"> </w:t>
+      </w:r>
+      <w:r>
+        <w:t xml:space="preserve">όμως, </w:t>
+      </w:r>
+      <w:r>
+        <w:t xml:space="preserve">να </w:t>
+      </w:r>
+      <w:r>
+        <w:t>δηλωθεί</w:t>
+      </w:r>
+      <w:r>
+        <w:t xml:space="preserve">, </w:t>
+      </w:r>
+      <w:r>
+        <w:t>και ένας επιπλέον</w:t>
+      </w:r>
+      <w:r>
+        <w:t xml:space="preserve"> παραλήπτ</w:t>
+      </w:r>
+      <w:r>
+        <w:t>ης για κάθε κατηγορία (</w:t>
+      </w:r>
+      <w:r>
+        <w:rPr>
+          <w:lang w:val="en-US"/>
+        </w:rPr>
+        <w:t>to</w:t>
+      </w:r>
+      <w:r>
+        <w:t xml:space="preserve">, </w:t>
+      </w:r>
+      <w:r>
+        <w:rPr>
+          <w:lang w:val="en-US"/>
+        </w:rPr>
+        <w:t>cc</w:t>
+      </w:r>
+      <w:r>
+        <w:t xml:space="preserve">, </w:t>
+      </w:r>
+      <w:r>
+        <w:rPr>
+          <w:lang w:val="en-US"/>
+        </w:rPr>
+        <w:t>bcc</w:t>
+      </w:r>
+      <w:r>
+        <w:t>)</w:t>
+      </w:r>
+      <w:r>
+        <w:t xml:space="preserve"> στις μεταβλητές περιβάλλοντος (</w:t>
+      </w:r>
+      <w:r>
+        <w:rPr>
+          <w:lang w:val="en-US"/>
+        </w:rPr>
+        <w:t>environment</w:t>
+      </w:r>
+      <w:r>
+        <w:t xml:space="preserve"> </w:t>
+      </w:r>
+      <w:r>
+        <w:rPr>
+          <w:lang w:val="en-US"/>
+        </w:rPr>
+        <w:t>variables</w:t>
+      </w:r>
+      <w:r>
+        <w:t xml:space="preserve">) </w:t>
+      </w:r>
+      <w:r>
+        <w:t xml:space="preserve">της εφαρμογής: </w:t>
+      </w:r>
+      <w:r>
+        <w:t>MAILADDITIONALTO</w:t>
+      </w:r>
+      <w:r>
+        <w:t xml:space="preserve">, </w:t>
+      </w:r>
+      <w:r>
+        <w:t>MAILADDITIONAL</w:t>
+      </w:r>
+      <w:r>
+        <w:rPr>
+          <w:lang w:val="en-US"/>
+        </w:rPr>
+        <w:t>CC</w:t>
+      </w:r>
+      <w:r>
+        <w:t>, MAILADDITIONAL</w:t>
+      </w:r>
+      <w:r>
+        <w:rPr>
+          <w:lang w:val="en-US"/>
+        </w:rPr>
+        <w:t>BCC</w:t>
+      </w:r>
+      <w:r>
+        <w:t xml:space="preserve">. </w:t>
+      </w:r>
+      <w:r>
+        <w:t>Οι μεταβλητές περιβάλλοντος, όμως, αναφέρονται σε όλες τις φό</w:t>
+      </w:r>
+      <w:r>
+        <w:t>ρμες και</w:t>
+      </w:r>
+      <w:r>
+        <w:t xml:space="preserve"> </w:t>
+      </w:r>
+      <w:r>
+        <w:t>με αυτόν τον τρόπο</w:t>
+      </w:r>
+      <w:r>
+        <w:t xml:space="preserve"> δεν μπορούν να δηλωθούν διαφορετικοί παραλήπτες για διαφορετικές φόρμες. </w:t>
+      </w:r>
+    </w:p>
+    <w:p>
+      <w:pPr>
+        <w:pStyle w:val="3"/>
+      </w:pPr>
+      <w:r>
+        <w:lastRenderedPageBreak/>
+        <w:t xml:space="preserve">Θέμα και περιεχόμενο του </w:t>
+      </w:r>
+      <w:r>
+        <w:rPr>
+          <w:lang w:val="en-US"/>
+        </w:rPr>
+        <w:t>email</w:t>
+      </w:r>
+    </w:p>
+    <w:p>
+      <w:pPr>
+        <w:rPr>
+          <w:rStyle w:val="a7"/>
+        </w:rPr>
+      </w:pPr>
+      <w:r>
+        <w:t>Χρησιμοποιούμε</w:t>
+      </w:r>
+      <w:r>
+        <w:t xml:space="preserve"> </w:t>
+      </w:r>
+      <w:r>
+        <w:t>τα</w:t>
+      </w:r>
+      <w:r>
+        <w:t xml:space="preserve"> </w:t>
+      </w:r>
+      <w:r>
+        <w:rPr>
+          <w:lang w:val="en-US"/>
+        </w:rPr>
+        <w:t>custom</w:t>
+      </w:r>
+      <w:r>
+        <w:t xml:space="preserve"> </w:t>
+      </w:r>
+      <w:r>
+        <w:t>πεδία</w:t>
+      </w:r>
+      <w:r>
+        <w:t xml:space="preserve"> </w:t>
+      </w:r>
+      <w:r>
+        <w:rPr>
+          <w:lang w:val="en-US"/>
+        </w:rPr>
+        <w:t>Body</w:t>
+      </w:r>
+      <w:r>
+        <w:t xml:space="preserve"> </w:t>
+      </w:r>
+      <w:r>
+        <w:t>και</w:t>
+      </w:r>
+      <w:r>
+        <w:t xml:space="preserve"> </w:t>
+      </w:r>
+      <w:r>
+        <w:rPr>
+          <w:lang w:val="en-US"/>
+        </w:rPr>
+        <w:t>Subject</w:t>
+      </w:r>
+      <w:r>
+        <w:rPr>
+          <w:rStyle w:val="a7"/>
+        </w:rPr>
+        <w:t xml:space="preserve">. </w:t>
+      </w:r>
+      <w:r>
+        <w:rPr>
+          <w:rStyle w:val="a7"/>
+          <w:lang w:val="en-US"/>
+        </w:rPr>
+        <w:t>To</w:t>
+      </w:r>
+      <w:r>
+        <w:rPr>
+          <w:rStyle w:val="a7"/>
+        </w:rPr>
+        <w:t xml:space="preserve"> </w:t>
+      </w:r>
+      <w:r>
+        <w:rPr>
+          <w:rStyle w:val="a7"/>
+          <w:lang w:val="en-US"/>
+        </w:rPr>
+        <w:t>subject</w:t>
+      </w:r>
+      <w:r>
+        <w:rPr>
+          <w:rStyle w:val="a7"/>
+        </w:rPr>
+        <w:t xml:space="preserve"> </w:t>
+      </w:r>
+      <w:r>
+        <w:rPr>
+          <w:rStyle w:val="a7"/>
+        </w:rPr>
+        <w:t>είναι</w:t>
+      </w:r>
+      <w:r>
+        <w:rPr>
+          <w:rStyle w:val="a7"/>
+        </w:rPr>
+        <w:t xml:space="preserve"> </w:t>
+      </w:r>
+      <w:r>
+        <w:rPr>
+          <w:rStyle w:val="a7"/>
+        </w:rPr>
+        <w:t>σε</w:t>
+      </w:r>
+      <w:r>
+        <w:rPr>
+          <w:rStyle w:val="a7"/>
+        </w:rPr>
+        <w:t xml:space="preserve"> </w:t>
+      </w:r>
+      <w:r>
+        <w:rPr>
+          <w:rStyle w:val="a7"/>
+        </w:rPr>
+        <w:t xml:space="preserve">μορφή </w:t>
+      </w:r>
+      <w:r>
+        <w:rPr>
+          <w:rStyle w:val="a7"/>
+          <w:lang w:val="en-US"/>
+        </w:rPr>
+        <w:t>HTML</w:t>
+      </w:r>
+      <w:r>
+        <w:rPr>
+          <w:rStyle w:val="a7"/>
+        </w:rPr>
+        <w:t>.</w:t>
+      </w:r>
+    </w:p>
+    <w:p>
+      <w:pPr>
+        <w:pStyle w:val="af5"/>
         <w:rPr>
           <w:highlight w:val="lightGray"/>
           <w:lang w:val="el-GR"/>
         </w:rPr>
+      </w:pPr>
+      <w:r>
+        <w:rPr>
+          <w:highlight w:val="lightGray"/>
+        </w:rPr>
+        <w:t>Subject</w:t>
+      </w:r>
+      <w:r>
+        <w:rPr>
+          <w:highlight w:val="lightGray"/>
+          <w:lang w:val="el-GR"/>
+        </w:rPr>
+        <w:t xml:space="preserve">: Τίτλος για το </w:t>
+      </w:r>
+      <w:r>
+        <w:rPr>
+          <w:highlight w:val="lightGray"/>
+        </w:rPr>
+        <w:t>email</w:t>
+      </w:r>
+    </w:p>
+    <w:p>
+      <w:pPr>
+        <w:pStyle w:val="af5"/>
+        <w:rPr>
+          <w:highlight w:val="lightGray"/>
+          <w:lang w:val="el-GR"/>
+        </w:rPr>
+      </w:pPr>
+      <w:r>
+        <w:rPr>
+          <w:highlight w:val="lightGray"/>
+        </w:rPr>
+        <w:t>Body</w:t>
+      </w:r>
+      <w:r>
+        <w:rPr>
+          <w:highlight w:val="lightGray"/>
+          <w:lang w:val="el-GR"/>
+        </w:rPr>
+        <w:t>: &lt;</w:t>
+      </w:r>
+      <w:r>
+        <w:rPr>
+          <w:highlight w:val="lightGray"/>
+        </w:rPr>
+        <w:t>p</w:t>
+      </w:r>
+      <w:r>
+        <w:rPr>
+          <w:highlight w:val="lightGray"/>
+          <w:lang w:val="el-GR"/>
+        </w:rPr>
+        <w:t>&gt;</w:t>
+      </w:r>
+      <w:r>
+        <w:rPr>
+          <w:highlight w:val="lightGray"/>
+          <w:lang w:val="el-GR"/>
+        </w:rPr>
+        <w:t>Κείμενο</w:t>
+      </w:r>
+      <w:r>
+        <w:rPr>
+          <w:highlight w:val="lightGray"/>
+          <w:lang w:val="el-GR"/>
+        </w:rPr>
+        <w:t xml:space="preserve"> που συνοδεύει τη συμπληρωμένη φόρμα&lt;/</w:t>
+      </w:r>
+      <w:r>
+        <w:rPr>
+          <w:highlight w:val="lightGray"/>
+        </w:rPr>
+        <w:t>p</w:t>
+      </w:r>
+      <w:r>
+        <w:rPr>
+          <w:highlight w:val="lightGray"/>
+          <w:lang w:val="el-GR"/>
+        </w:rPr>
+        <w:t>&gt;</w:t>
+      </w:r>
+    </w:p>
+    <w:p>
+      <w:r>
+        <w:t>Προσοχή</w:t>
+      </w:r>
+      <w:r>
+        <w:t>!</w:t>
+      </w:r>
+      <w:r>
+        <w:t xml:space="preserve"> </w:t>
+      </w:r>
+      <w:r>
+        <w:t>το κείμενο να μην περιλαμβάνει ειδικούς χαρακτήρες, και κυρίως την άνω</w:t>
+      </w:r>
+      <w:r>
+        <w:t>-</w:t>
+      </w:r>
+      <w:r>
+        <w:t xml:space="preserve">κάτω τελεία «:», διότι μπορεί να χαλάσουν τη </w:t>
+      </w:r>
+      <w:r>
+        <w:t>σύνταξη</w:t>
+      </w:r>
+      <w:r>
+        <w:t xml:space="preserve"> των </w:t>
+      </w:r>
+      <w:r>
+        <w:rPr>
+          <w:lang w:val="en-US"/>
+        </w:rPr>
+        <w:t>custom</w:t>
+      </w:r>
+      <w:r>
+        <w:t xml:space="preserve"> </w:t>
+      </w:r>
+      <w:r>
+        <w:rPr>
+          <w:lang w:val="en-US"/>
+        </w:rPr>
+        <w:t>data</w:t>
+      </w:r>
+      <w:r>
         <w:t>.</w:t>
       </w:r>
       <w:r>
+        <w:t xml:space="preserve"> </w:t>
+      </w:r>
+      <w:r>
+        <w:t xml:space="preserve">Προς το παρόν, δεν είναι </w:t>
+      </w:r>
+    </w:p>
+    <w:p>
+      <w:r>
+        <w:t xml:space="preserve">Αν αυτά τα πεδία δεν συμπληρωθούν, τότε το </w:t>
+      </w:r>
+      <w:r>
+        <w:rPr>
+          <w:lang w:val="en-US"/>
+        </w:rPr>
+        <w:t>PDF</w:t>
+      </w:r>
+      <w:r>
+        <w:t xml:space="preserve"> </w:t>
+      </w:r>
+      <w:r>
+        <w:rPr>
+          <w:lang w:val="en-US"/>
+        </w:rPr>
+        <w:t>Service</w:t>
+      </w:r>
+      <w:r>
+        <w:t xml:space="preserve"> </w:t>
+      </w:r>
+      <w:r>
+        <w:t>χρησιμοποιεί τις μεταβλητές περιβάλλοντος (</w:t>
+      </w:r>
+      <w:r>
+        <w:rPr>
+          <w:lang w:val="en-US"/>
+        </w:rPr>
+        <w:t>environment</w:t>
+      </w:r>
+      <w:r>
+        <w:t xml:space="preserve"> </w:t>
+      </w:r>
+      <w:r>
+        <w:rPr>
+          <w:lang w:val="en-US"/>
+        </w:rPr>
+        <w:t>variables</w:t>
+      </w:r>
+      <w:r>
+        <w:t xml:space="preserve">) </w:t>
+      </w:r>
+      <w:r>
+        <w:t xml:space="preserve">της εφαρμογής </w:t>
+      </w:r>
+      <w:r>
+        <w:t>MAILSUBJECT</w:t>
+      </w:r>
+      <w:r>
+        <w:t xml:space="preserve"> και </w:t>
+      </w:r>
+      <w:r>
+        <w:t>MAILBODY</w:t>
+      </w:r>
+      <w:r>
+        <w:t xml:space="preserve">. </w:t>
+      </w:r>
+    </w:p>
+    <w:p>
+      <w:r>
+        <w:t xml:space="preserve">Σημειώνεται επίσης ότι το όνομα του αποστολέα του </w:t>
+      </w:r>
+      <w:r>
+        <w:rPr>
+          <w:lang w:val="en-US"/>
+        </w:rPr>
+        <w:t>email</w:t>
+      </w:r>
+      <w:r>
+        <w:t xml:space="preserve"> </w:t>
+      </w:r>
+      <w:r>
+        <w:t>(«</w:t>
+      </w:r>
+      <w:r>
+        <w:t>Αρχή Πολιτικής Αεροπορίας</w:t>
+      </w:r>
+      <w:r>
+        <w:t xml:space="preserve">») δηλώνεται στην μεταβλητή περιβάλλοντος </w:t>
+      </w:r>
+      <w:r>
+        <w:t>MAILSENDERNAME</w:t>
+      </w:r>
+      <w:r>
+        <w:t xml:space="preserve">. </w:t>
+      </w:r>
+    </w:p>
+    <w:p>
+      <w:pPr>
+        <w:pStyle w:val="af5"/>
+        <w:ind w:left="0"/>
         <w:rPr>
           <w:highlight w:val="lightGray"/>
-        </w:rPr>
-        <w:t>gr</w:t>
-      </w:r>
-    </w:p>
-    <w:p>
-      <w:pPr>
+          <w:lang w:val="el-GR"/>
+        </w:rPr>
+      </w:pPr>
+    </w:p>
+    <w:p>
+      <w:pPr>
+        <w:pStyle w:val="af5"/>
         <w:rPr>
           <w:highlight w:val="lightGray"/>
-        </w:rPr>
-      </w:pPr>
-      <w:r>
-        <w:t>Σε αυτήν την έκδοση</w:t>
-      </w:r>
-      <w:r>
-        <w:t xml:space="preserve"> </w:t>
-      </w:r>
-      <w:r>
-        <w:t>της εφαρμογής</w:t>
-      </w:r>
-      <w:r>
-        <w:t xml:space="preserve">, επιτρέπεται </w:t>
-      </w:r>
-      <w:r>
-        <w:t>να δηλωθεί μόνο</w:t>
-      </w:r>
-      <w:r>
-        <w:t xml:space="preserve"> ένας παραλήπτης σε κάθε κατηγορία: </w:t>
-      </w:r>
-      <w:proofErr w:type="spellStart"/>
-      <w:r>
-        <w:rPr>
-          <w:lang w:val="en-US"/>
-        </w:rPr>
-        <w:t>RecipientField</w:t>
-      </w:r>
-      <w:proofErr w:type="spellEnd"/>
-      <w:r>
-        <w:t xml:space="preserve">, </w:t>
-      </w:r>
-      <w:r>
-        <w:rPr>
-          <w:lang w:val="en-US"/>
-        </w:rPr>
-        <w:t>Cc</w:t>
-      </w:r>
-      <w:r>
-        <w:t xml:space="preserve">, </w:t>
-      </w:r>
-      <w:r>
-        <w:rPr>
-          <w:lang w:val="en-US"/>
-        </w:rPr>
-        <w:t>Bcc</w:t>
-      </w:r>
-      <w:r>
-        <w:t xml:space="preserve">. </w:t>
-      </w:r>
-      <w:r>
-        <w:t>Μπορεί,</w:t>
-      </w:r>
-      <w:r>
-        <w:t xml:space="preserve"> </w:t>
-      </w:r>
-      <w:r>
-        <w:t xml:space="preserve">όμως, </w:t>
-      </w:r>
-      <w:r>
-        <w:t xml:space="preserve">να </w:t>
-      </w:r>
-      <w:r>
-        <w:t>δηλωθεί</w:t>
-      </w:r>
-      <w:r>
-        <w:t xml:space="preserve">, </w:t>
-      </w:r>
-      <w:r>
-        <w:t>και ένας επιπλέον</w:t>
-      </w:r>
-      <w:r>
-        <w:t xml:space="preserve"> παραλήπτ</w:t>
-      </w:r>
-      <w:r>
-        <w:t>ης για κάθε κατηγορία (</w:t>
-      </w:r>
-      <w:r>
-        <w:rPr>
-          <w:lang w:val="en-US"/>
-        </w:rPr>
-        <w:t>to</w:t>
-      </w:r>
-      <w:r>
-        <w:t xml:space="preserve">, </w:t>
-      </w:r>
-      <w:r>
-        <w:rPr>
-          <w:lang w:val="en-US"/>
-        </w:rPr>
-        <w:t>cc</w:t>
-      </w:r>
-      <w:r>
-        <w:t xml:space="preserve">, </w:t>
-      </w:r>
-      <w:r>
-        <w:rPr>
-          <w:lang w:val="en-US"/>
-        </w:rPr>
-        <w:t>bcc</w:t>
-      </w:r>
-      <w:r>
-        <w:t>)</w:t>
-      </w:r>
-      <w:r>
-        <w:t xml:space="preserve"> στις μεταβλητές περιβάλλοντος (</w:t>
-      </w:r>
-      <w:r>
-        <w:rPr>
-          <w:lang w:val="en-US"/>
-        </w:rPr>
-        <w:t>environment</w:t>
-      </w:r>
-      <w:r>
-        <w:t xml:space="preserve"> </w:t>
-      </w:r>
-      <w:r>
-        <w:rPr>
-          <w:lang w:val="en-US"/>
-        </w:rPr>
-        <w:t>variables</w:t>
-      </w:r>
-      <w:r>
-        <w:t xml:space="preserve">) </w:t>
-      </w:r>
-      <w:r>
-        <w:t xml:space="preserve">της εφαρμογής: </w:t>
-      </w:r>
-      <w:r>
-        <w:t>MAILADDITIONALTO</w:t>
-      </w:r>
-      <w:r>
-        <w:t xml:space="preserve">, </w:t>
-      </w:r>
-      <w:r>
-        <w:t>MAILADDITIONAL</w:t>
-      </w:r>
-      <w:r>
-        <w:rPr>
-          <w:lang w:val="en-US"/>
-        </w:rPr>
-        <w:t>CC</w:t>
-      </w:r>
-      <w:r>
-        <w:t>, MAILADDITIONAL</w:t>
-      </w:r>
-      <w:r>
-        <w:rPr>
-          <w:lang w:val="en-US"/>
-        </w:rPr>
-        <w:t>BCC</w:t>
-      </w:r>
-      <w:r>
-        <w:t xml:space="preserve">. </w:t>
-      </w:r>
-      <w:r>
-        <w:t>Οι μεταβλητές περιβάλλοντος, όμως, αναφέρονται σε όλες τις φό</w:t>
-      </w:r>
-      <w:r>
-        <w:t>ρμες και</w:t>
-      </w:r>
-      <w:r>
-        <w:t xml:space="preserve"> </w:t>
-      </w:r>
-      <w:r>
-        <w:t>με α</w:t>
-      </w:r>
-      <w:bookmarkStart w:id="5" w:name="_GoBack"/>
-      <w:bookmarkEnd w:id="5"/>
-      <w:r>
-        <w:t>υτόν τον τρόπο</w:t>
-      </w:r>
-      <w:r>
-        <w:t xml:space="preserve"> δεν μπορούν να δηλωθούν διαφορετικοί παραλήπτες για διαφορετικές φόρμες. </w:t>
-      </w:r>
+          <w:lang w:val="el-GR"/>
+        </w:rPr>
+      </w:pPr>
     </w:p>
     <w:p>
       <w:pPr>
@@ -3419,12 +3830,12 @@
       <w:pPr>
         <w:pStyle w:val="2"/>
       </w:pPr>
-      <w:bookmarkStart w:id="6" w:name="_Toc172896189"/>
+      <w:bookmarkStart w:id="5" w:name="_Toc172896189"/>
       <w:r>
         <w:lastRenderedPageBreak/>
         <w:t>Βήμα 3: Επιλογή πεδίων</w:t>
       </w:r>
-      <w:bookmarkEnd w:id="6"/>
+      <w:bookmarkEnd w:id="5"/>
     </w:p>
     <w:p>
       <w:r>
@@ -3636,6 +4047,568 @@
         <w:t xml:space="preserve"> αυτά πρέπει οπωσδήποτε να μην συμπεριλαμβάνονται. </w:t>
       </w:r>
     </w:p>
+    <w:p>
+      <w:pPr>
+        <w:spacing w:before="100" w:after="200"/>
+      </w:pPr>
+      <w:r>
+        <w:br w:type="page"/>
+      </w:r>
+    </w:p>
+    <w:p>
+      <w:pPr>
+        <w:pStyle w:val="1"/>
+        <w:rPr>
+          <w:lang w:val="en-US"/>
+        </w:rPr>
+      </w:pPr>
+      <w:r>
+        <w:lastRenderedPageBreak/>
+        <w:t>Φιλοξενια</w:t>
+      </w:r>
+      <w:r>
+        <w:rPr>
+          <w:lang w:val="en-US"/>
+        </w:rPr>
+        <w:t xml:space="preserve"> </w:t>
+      </w:r>
+      <w:r>
+        <w:rPr>
+          <w:lang w:val="en-US"/>
+        </w:rPr>
+        <w:t xml:space="preserve">PDF Service </w:t>
+      </w:r>
+      <w:r>
+        <w:t>σε</w:t>
+      </w:r>
+      <w:r>
+        <w:rPr>
+          <w:lang w:val="en-US"/>
+        </w:rPr>
+        <w:t xml:space="preserve"> </w:t>
+      </w:r>
+      <w:r>
+        <w:rPr>
+          <w:lang w:val="en-US"/>
+        </w:rPr>
+        <w:t>G-CLOUD</w:t>
+      </w:r>
+    </w:p>
+    <w:p>
+      <w:pPr>
+        <w:pStyle w:val="a4"/>
+        <w:numPr>
+          <w:ilvl w:val="0"/>
+          <w:numId w:val="6"/>
+        </w:numPr>
+      </w:pPr>
+      <w:r>
+        <w:t xml:space="preserve">Το </w:t>
+      </w:r>
+      <w:r>
+        <w:rPr>
+          <w:lang w:val="en-US"/>
+        </w:rPr>
+        <w:t>PDF</w:t>
+      </w:r>
+      <w:r>
+        <w:t xml:space="preserve"> </w:t>
+      </w:r>
+      <w:r>
+        <w:rPr>
+          <w:lang w:val="en-US"/>
+        </w:rPr>
+        <w:t>Service</w:t>
+      </w:r>
+      <w:r>
+        <w:t xml:space="preserve"> έχει εγκατασταθεί στο</w:t>
+      </w:r>
+      <w:r>
+        <w:t xml:space="preserve"> </w:t>
+      </w:r>
+      <w:r>
+        <w:rPr>
+          <w:lang w:val="en-US"/>
+        </w:rPr>
+        <w:t>VM</w:t>
+      </w:r>
+      <w:r>
+        <w:t xml:space="preserve"> </w:t>
+      </w:r>
+      <w:r>
+        <w:t>IA26-RG01-VM06</w:t>
+      </w:r>
+      <w:r>
+        <w:t xml:space="preserve"> του</w:t>
+      </w:r>
+      <w:r>
+        <w:t xml:space="preserve"> </w:t>
+      </w:r>
+      <w:r>
+        <w:rPr>
+          <w:lang w:val="en-US"/>
+        </w:rPr>
+        <w:t>G</w:t>
+      </w:r>
+      <w:r>
+        <w:t xml:space="preserve"> </w:t>
+      </w:r>
+      <w:r>
+        <w:rPr>
+          <w:lang w:val="en-US"/>
+        </w:rPr>
+        <w:t>Cloud</w:t>
+      </w:r>
+      <w:r>
+        <w:t xml:space="preserve">. </w:t>
+      </w:r>
+    </w:p>
+    <w:p>
+      <w:pPr>
+        <w:pStyle w:val="a4"/>
+        <w:numPr>
+          <w:ilvl w:val="0"/>
+          <w:numId w:val="6"/>
+        </w:numPr>
+      </w:pPr>
+      <w:r>
+        <w:t xml:space="preserve">Το </w:t>
+      </w:r>
+      <w:r>
+        <w:rPr>
+          <w:lang w:val="en-US"/>
+        </w:rPr>
+        <w:t>directory</w:t>
+      </w:r>
+      <w:r>
+        <w:t xml:space="preserve"> </w:t>
+      </w:r>
+      <w:r>
+        <w:t xml:space="preserve">της </w:t>
+      </w:r>
+      <w:r>
+        <w:t xml:space="preserve">υπηρεσίας </w:t>
+      </w:r>
+      <w:r>
+        <w:t>είναι το /</w:t>
+      </w:r>
+      <w:r>
+        <w:rPr>
+          <w:lang w:val="en-US"/>
+        </w:rPr>
+        <w:t>apps</w:t>
+      </w:r>
+      <w:r>
+        <w:t>/</w:t>
+      </w:r>
+      <w:r>
+        <w:rPr>
+          <w:lang w:val="en-US"/>
+        </w:rPr>
+        <w:t>APA</w:t>
+      </w:r>
+      <w:r>
+        <w:t>-</w:t>
+      </w:r>
+      <w:r>
+        <w:rPr>
+          <w:lang w:val="en-US"/>
+        </w:rPr>
+        <w:t>PDF</w:t>
+      </w:r>
+      <w:r>
+        <w:t>.</w:t>
+      </w:r>
+    </w:p>
+    <w:p>
+      <w:pPr>
+        <w:pStyle w:val="a4"/>
+        <w:numPr>
+          <w:ilvl w:val="0"/>
+          <w:numId w:val="6"/>
+        </w:numPr>
+      </w:pPr>
+      <w:r>
+        <w:t xml:space="preserve">Η εφαρμογή λειτουργεί με τον </w:t>
+      </w:r>
+      <w:r>
+        <w:rPr>
+          <w:lang w:val="en-US"/>
+        </w:rPr>
+        <w:t>process</w:t>
+      </w:r>
+      <w:r>
+        <w:t xml:space="preserve"> </w:t>
+      </w:r>
+      <w:r>
+        <w:rPr>
+          <w:lang w:val="en-US"/>
+        </w:rPr>
+        <w:t>manager</w:t>
+      </w:r>
+      <w:r>
+        <w:t xml:space="preserve"> </w:t>
+      </w:r>
+      <w:r>
+        <w:rPr>
+          <w:b/>
+          <w:lang w:val="en-US"/>
+        </w:rPr>
+        <w:t>pm</w:t>
+      </w:r>
+      <w:r>
+        <w:rPr>
+          <w:b/>
+        </w:rPr>
+        <w:t>2</w:t>
+      </w:r>
+      <w:r>
+        <w:t xml:space="preserve"> (https://pm2.keymetrics.io/docs/usage/quick-start/) </w:t>
+      </w:r>
+      <w:r>
+        <w:t xml:space="preserve">και τον </w:t>
+      </w:r>
+      <w:r>
+        <w:rPr>
+          <w:b/>
+          <w:lang w:val="en-US"/>
+        </w:rPr>
+        <w:t>NGINX</w:t>
+      </w:r>
+      <w:r>
+        <w:t xml:space="preserve"> (</w:t>
+      </w:r>
+      <w:r>
+        <w:t>https://nginx.org/en/docs/</w:t>
+      </w:r>
+      <w:r>
+        <w:t>)</w:t>
+      </w:r>
+      <w:r>
+        <w:t>.</w:t>
+      </w:r>
+    </w:p>
+    <w:p>
+      <w:pPr>
+        <w:pStyle w:val="a4"/>
+        <w:numPr>
+          <w:ilvl w:val="1"/>
+          <w:numId w:val="6"/>
+        </w:numPr>
+      </w:pPr>
+      <w:r>
+        <w:t xml:space="preserve">Σε κάθε επανεκκίνηση του </w:t>
+      </w:r>
+      <w:r>
+        <w:rPr>
+          <w:lang w:val="en-US"/>
+        </w:rPr>
+        <w:t>VM</w:t>
+      </w:r>
+      <w:r>
+        <w:t xml:space="preserve">, </w:t>
+      </w:r>
+      <w:r>
+        <w:t>πρέπει να βεβαιωθούμε ότι λειτουργούν αυτά τα 2</w:t>
+      </w:r>
+      <w:r>
+        <w:t xml:space="preserve">. </w:t>
+      </w:r>
+      <w:r>
+        <w:t>Σχετικές εντολές:</w:t>
+      </w:r>
+    </w:p>
+    <w:p>
+      <w:pPr>
+        <w:pStyle w:val="a4"/>
+        <w:numPr>
+          <w:ilvl w:val="2"/>
+          <w:numId w:val="6"/>
+        </w:numPr>
+      </w:pPr>
+      <w:r>
+        <w:rPr>
+          <w:lang w:val="en-US"/>
+        </w:rPr>
+        <w:t>pm2 start 0</w:t>
+      </w:r>
+    </w:p>
+    <w:p>
+      <w:pPr>
+        <w:pStyle w:val="a4"/>
+        <w:numPr>
+          <w:ilvl w:val="2"/>
+          <w:numId w:val="6"/>
+        </w:numPr>
+        <w:rPr>
+          <w:lang w:val="en-US"/>
+        </w:rPr>
+      </w:pPr>
+      <w:proofErr w:type="spellStart"/>
+      <w:r>
+        <w:rPr>
+          <w:lang w:val="en-US"/>
+        </w:rPr>
+        <w:t>systemctl</w:t>
+      </w:r>
+      <w:proofErr w:type="spellEnd"/>
+      <w:r>
+        <w:rPr>
+          <w:lang w:val="en-US"/>
+        </w:rPr>
+        <w:t xml:space="preserve"> start </w:t>
+      </w:r>
+      <w:proofErr w:type="spellStart"/>
+      <w:r>
+        <w:rPr>
+          <w:lang w:val="en-US"/>
+        </w:rPr>
+        <w:t>nginx</w:t>
+      </w:r>
+      <w:proofErr w:type="spellEnd"/>
+      <w:r>
+        <w:rPr>
+          <w:lang w:val="en-US"/>
+        </w:rPr>
+        <w:t xml:space="preserve"> </w:t>
+      </w:r>
+    </w:p>
+    <w:p>
+      <w:pPr>
+        <w:pStyle w:val="a4"/>
+        <w:numPr>
+          <w:ilvl w:val="0"/>
+          <w:numId w:val="6"/>
+        </w:numPr>
+      </w:pPr>
+      <w:r>
+        <w:t>Το αρχείο με τις μεταβλητές περιβάλλοντος</w:t>
+      </w:r>
+      <w:r>
+        <w:t xml:space="preserve"> (</w:t>
+      </w:r>
+      <w:r>
+        <w:rPr>
+          <w:lang w:val="en-US"/>
+        </w:rPr>
+        <w:t>environmental</w:t>
+      </w:r>
+      <w:r>
+        <w:t xml:space="preserve"> </w:t>
+      </w:r>
+      <w:r>
+        <w:rPr>
+          <w:lang w:val="en-US"/>
+        </w:rPr>
+        <w:t>variables</w:t>
+      </w:r>
+      <w:r>
+        <w:t>)</w:t>
+      </w:r>
+      <w:r>
+        <w:t xml:space="preserve"> της υπηρεσίας είναι το </w:t>
+      </w:r>
+      <w:r>
+        <w:t>/</w:t>
+      </w:r>
+      <w:r>
+        <w:rPr>
+          <w:lang w:val="en-US"/>
+        </w:rPr>
+        <w:t>apps</w:t>
+      </w:r>
+      <w:r>
+        <w:t>/</w:t>
+      </w:r>
+      <w:r>
+        <w:rPr>
+          <w:lang w:val="en-US"/>
+        </w:rPr>
+        <w:t>APA</w:t>
+      </w:r>
+      <w:r>
+        <w:t>-</w:t>
+      </w:r>
+      <w:r>
+        <w:rPr>
+          <w:lang w:val="en-US"/>
+        </w:rPr>
+        <w:t>PDF</w:t>
+      </w:r>
+      <w:r>
+        <w:t>/.</w:t>
+      </w:r>
+      <w:r>
+        <w:rPr>
+          <w:lang w:val="en-US"/>
+        </w:rPr>
+        <w:t>env</w:t>
+      </w:r>
+      <w:bookmarkStart w:id="6" w:name="_GoBack"/>
+      <w:bookmarkEnd w:id="6"/>
+    </w:p>
+    <w:p>
+      <w:pPr>
+        <w:pStyle w:val="a4"/>
+        <w:numPr>
+          <w:ilvl w:val="1"/>
+          <w:numId w:val="6"/>
+        </w:numPr>
+      </w:pPr>
+      <w:r>
+        <w:t xml:space="preserve">Μετά από κάθε αλλαγή </w:t>
+      </w:r>
+      <w:r>
+        <w:t>στο</w:t>
+      </w:r>
+      <w:r>
+        <w:t xml:space="preserve"> αρχείο </w:t>
+      </w:r>
+      <w:r>
+        <w:t>.</w:t>
+      </w:r>
+      <w:r>
+        <w:rPr>
+          <w:lang w:val="en-US"/>
+        </w:rPr>
+        <w:t>env</w:t>
+      </w:r>
+      <w:r>
+        <w:t xml:space="preserve">, </w:t>
+      </w:r>
+      <w:r>
+        <w:t>εκτελούμε:</w:t>
+      </w:r>
+    </w:p>
+    <w:p>
+      <w:pPr>
+        <w:pStyle w:val="a4"/>
+        <w:numPr>
+          <w:ilvl w:val="2"/>
+          <w:numId w:val="6"/>
+        </w:numPr>
+      </w:pPr>
+      <w:r>
+        <w:rPr>
+          <w:lang w:val="en-US"/>
+        </w:rPr>
+        <w:t>pm2 restart 0</w:t>
+      </w:r>
+    </w:p>
+    <w:p>
+      <w:pPr>
+        <w:pStyle w:val="a4"/>
+        <w:numPr>
+          <w:ilvl w:val="0"/>
+          <w:numId w:val="6"/>
+        </w:numPr>
+      </w:pPr>
+      <w:r>
+        <w:rPr>
+          <w:lang w:val="en-US"/>
+        </w:rPr>
+        <w:t>To</w:t>
+      </w:r>
+      <w:r>
+        <w:t xml:space="preserve"> </w:t>
+      </w:r>
+      <w:r>
+        <w:rPr>
+          <w:lang w:val="en-US"/>
+        </w:rPr>
+        <w:t>repository</w:t>
+      </w:r>
+      <w:r>
+        <w:t xml:space="preserve"> </w:t>
+      </w:r>
+      <w:r>
+        <w:t xml:space="preserve">της </w:t>
+      </w:r>
+      <w:r>
+        <w:t xml:space="preserve">υπηρεσίας </w:t>
+      </w:r>
+      <w:r>
+        <w:t xml:space="preserve">είναι το </w:t>
+      </w:r>
+      <w:hyperlink r:id="rId9" w:history="1">
+        <w:r>
+          <w:rPr>
+            <w:rStyle w:val="-"/>
+          </w:rPr>
+          <w:t>https://github.com/dvainanidispro/APA-PDF</w:t>
+        </w:r>
+      </w:hyperlink>
+      <w:r>
+        <w:t xml:space="preserve">. </w:t>
+      </w:r>
+    </w:p>
+    <w:p>
+      <w:pPr>
+        <w:pStyle w:val="a4"/>
+        <w:numPr>
+          <w:ilvl w:val="1"/>
+          <w:numId w:val="6"/>
+        </w:numPr>
+      </w:pPr>
+      <w:r>
+        <w:t xml:space="preserve">Για λήψη νέας έκδοσης, </w:t>
+      </w:r>
+      <w:r>
+        <w:t xml:space="preserve">εκτελούμε </w:t>
+      </w:r>
+      <w:r>
+        <w:t xml:space="preserve">στο </w:t>
+      </w:r>
+      <w:r>
+        <w:rPr>
+          <w:lang w:val="en-US"/>
+        </w:rPr>
+        <w:t>directory</w:t>
+      </w:r>
+      <w:r>
+        <w:t xml:space="preserve"> </w:t>
+      </w:r>
+      <w:r>
+        <w:t>της υπηρεσίας:</w:t>
+      </w:r>
+    </w:p>
+    <w:p>
+      <w:pPr>
+        <w:pStyle w:val="a4"/>
+        <w:numPr>
+          <w:ilvl w:val="2"/>
+          <w:numId w:val="6"/>
+        </w:numPr>
+      </w:pPr>
+      <w:r>
+        <w:rPr>
+          <w:lang w:val="en-US"/>
+        </w:rPr>
+        <w:t>git pull</w:t>
+      </w:r>
+    </w:p>
+    <w:p>
+      <w:pPr>
+        <w:pStyle w:val="a4"/>
+        <w:numPr>
+          <w:ilvl w:val="2"/>
+          <w:numId w:val="6"/>
+        </w:numPr>
+      </w:pPr>
+      <w:r>
+        <w:rPr>
+          <w:lang w:val="en-US"/>
+        </w:rPr>
+        <w:t>pm2 restart 0</w:t>
+      </w:r>
+    </w:p>
+    <w:p>
+      <w:pPr>
+        <w:rPr>
+          <w:lang w:val="en-US"/>
+        </w:rPr>
+      </w:pPr>
+    </w:p>
     <w:p/>
     <w:p/>
     <w:p/>
@@ -3653,6 +4626,119 @@
 <file path=word/numbering.xml><?xml version="1.0" encoding="utf-8"?>
 <w:numbering xmlns:wpc="http://schemas.microsoft.com/office/word/2010/wordprocessingCanvas" xmlns:cx="http://schemas.microsoft.com/office/drawing/2014/chartex" xmlns:cx1="http://schemas.microsoft.com/office/drawing/2015/9/8/chartex" xmlns:cx2="http://schemas.microsoft.com/office/drawing/2015/10/21/chartex" xmlns:cx3="http://schemas.microsoft.com/office/drawing/2016/5/9/chartex" xmlns:cx4="http://schemas.microsoft.com/office/drawing/2016/5/10/chartex" xmlns:cx5="http://schemas.microsoft.com/office/drawing/2016/5/11/chartex" xmlns:cx6="http://schemas.microsoft.com/office/drawing/2016/5/12/chartex" xmlns:cx7="http://schemas.microsoft.com/office/drawing/2016/5/13/chartex" xmlns:cx8="http://schemas.microsoft.com/office/drawing/2016/5/14/chartex" xmlns:mc="http://schemas.openxmlformats.org/markup-compatibility/2006" xmlns:aink="http://schemas.microsoft.com/office/drawing/2016/ink" xmlns:am3d="http://schemas.microsoft.com/office/drawing/2017/model3d" xmlns:o="urn:schemas-microsoft-com:office:office" xmlns:r="http://schemas.openxmlformats.org/officeDocument/2006/relationships" xmlns:m="http://schemas.openxmlformats.org/officeDocument/2006/math" xmlns:v="urn:schemas-microsoft-com:vml" xmlns:wp14="http://schemas.microsoft.com/office/word/2010/wordprocessingDrawing" xmlns:wp="http://schemas.openxmlformats.org/drawingml/2006/wordprocessingDrawing" xmlns:w10="urn:schemas-microsoft-com:office:word" xmlns:w="http://schemas.openxmlformats.org/wordprocessingml/2006/main" xmlns:w14="http://schemas.microsoft.com/office/word/2010/wordml" xmlns:w15="http://schemas.microsoft.com/office/word/2012/wordml" xmlns:w16cid="http://schemas.microsoft.com/office/word/2016/wordml/cid" xmlns:w16se="http://schemas.microsoft.com/office/word/2015/wordml/symex" xmlns:wpg="http://schemas.microsoft.com/office/word/2010/wordprocessingGroup" xmlns:wpi="http://schemas.microsoft.com/office/word/2010/wordprocessingInk" xmlns:wne="http://schemas.microsoft.com/office/word/2006/wordml" xmlns:wps="http://schemas.microsoft.com/office/word/2010/wordprocessingShape" mc:Ignorable="w14 w15 w16se w16cid wp14">
   <w:abstractNum w:abstractNumId="0" w15:restartNumberingAfterBreak="0">
+    <w:nsid w:val="14F41C0C"/>
+    <w:multiLevelType w:val="hybridMultilevel"/>
+    <w:tmpl w:val="E138E5A6"/>
+    <w:lvl w:ilvl="0" w:tplc="04080001">
+      <w:start w:val="1"/>
+      <w:numFmt w:val="bullet"/>
+      <w:lvlText w:val=""/>
+      <w:lvlJc w:val="left"/>
+      <w:pPr>
+        <w:ind w:left="720" w:hanging="360"/>
+      </w:pPr>
+      <w:rPr>
+        <w:rFonts w:ascii="Symbol" w:hAnsi="Symbol" w:hint="default"/>
+      </w:rPr>
+    </w:lvl>
+    <w:lvl w:ilvl="1" w:tplc="04080003">
+      <w:start w:val="1"/>
+      <w:numFmt w:val="bullet"/>
+      <w:lvlText w:val="o"/>
+      <w:lvlJc w:val="left"/>
+      <w:pPr>
+        <w:ind w:left="1440" w:hanging="360"/>
+      </w:pPr>
+      <w:rPr>
+        <w:rFonts w:ascii="Courier New" w:hAnsi="Courier New" w:cs="Courier New" w:hint="default"/>
+      </w:rPr>
+    </w:lvl>
+    <w:lvl w:ilvl="2" w:tplc="04080005">
+      <w:start w:val="1"/>
+      <w:numFmt w:val="bullet"/>
+      <w:lvlText w:val=""/>
+      <w:lvlJc w:val="left"/>
+      <w:pPr>
+        <w:ind w:left="2160" w:hanging="360"/>
+      </w:pPr>
+      <w:rPr>
+        <w:rFonts w:ascii="Wingdings" w:hAnsi="Wingdings" w:hint="default"/>
+      </w:rPr>
+    </w:lvl>
+    <w:lvl w:ilvl="3" w:tplc="04080001" w:tentative="1">
+      <w:start w:val="1"/>
+      <w:numFmt w:val="bullet"/>
+      <w:lvlText w:val=""/>
+      <w:lvlJc w:val="left"/>
+      <w:pPr>
+        <w:ind w:left="2880" w:hanging="360"/>
+      </w:pPr>
+      <w:rPr>
+        <w:rFonts w:ascii="Symbol" w:hAnsi="Symbol" w:hint="default"/>
+      </w:rPr>
+    </w:lvl>
+    <w:lvl w:ilvl="4" w:tplc="04080003" w:tentative="1">
+      <w:start w:val="1"/>
+      <w:numFmt w:val="bullet"/>
+      <w:lvlText w:val="o"/>
+      <w:lvlJc w:val="left"/>
+      <w:pPr>
+        <w:ind w:left="3600" w:hanging="360"/>
+      </w:pPr>
+      <w:rPr>
+        <w:rFonts w:ascii="Courier New" w:hAnsi="Courier New" w:cs="Courier New" w:hint="default"/>
+      </w:rPr>
+    </w:lvl>
+    <w:lvl w:ilvl="5" w:tplc="04080005" w:tentative="1">
+      <w:start w:val="1"/>
+      <w:numFmt w:val="bullet"/>
+      <w:lvlText w:val=""/>
+      <w:lvlJc w:val="left"/>
+      <w:pPr>
+        <w:ind w:left="4320" w:hanging="360"/>
+      </w:pPr>
+      <w:rPr>
+        <w:rFonts w:ascii="Wingdings" w:hAnsi="Wingdings" w:hint="default"/>
+      </w:rPr>
+    </w:lvl>
+    <w:lvl w:ilvl="6" w:tplc="04080001" w:tentative="1">
+      <w:start w:val="1"/>
+      <w:numFmt w:val="bullet"/>
+      <w:lvlText w:val=""/>
+      <w:lvlJc w:val="left"/>
+      <w:pPr>
+        <w:ind w:left="5040" w:hanging="360"/>
+      </w:pPr>
+      <w:rPr>
+        <w:rFonts w:ascii="Symbol" w:hAnsi="Symbol" w:hint="default"/>
+      </w:rPr>
+    </w:lvl>
+    <w:lvl w:ilvl="7" w:tplc="04080003" w:tentative="1">
+      <w:start w:val="1"/>
+      <w:numFmt w:val="bullet"/>
+      <w:lvlText w:val="o"/>
+      <w:lvlJc w:val="left"/>
+      <w:pPr>
+        <w:ind w:left="5760" w:hanging="360"/>
+      </w:pPr>
+      <w:rPr>
+        <w:rFonts w:ascii="Courier New" w:hAnsi="Courier New" w:cs="Courier New" w:hint="default"/>
+      </w:rPr>
+    </w:lvl>
+    <w:lvl w:ilvl="8" w:tplc="04080005" w:tentative="1">
+      <w:start w:val="1"/>
+      <w:numFmt w:val="bullet"/>
+      <w:lvlText w:val=""/>
+      <w:lvlJc w:val="left"/>
+      <w:pPr>
+        <w:ind w:left="6480" w:hanging="360"/>
+      </w:pPr>
+      <w:rPr>
+        <w:rFonts w:ascii="Wingdings" w:hAnsi="Wingdings" w:hint="default"/>
+      </w:rPr>
+    </w:lvl>
+  </w:abstractNum>
+  <w:abstractNum w:abstractNumId="1" w15:restartNumberingAfterBreak="0">
     <w:nsid w:val="331D2114"/>
     <w:multiLevelType w:val="hybridMultilevel"/>
     <w:tmpl w:val="471441F6"/>
@@ -3765,7 +4851,7 @@
       </w:rPr>
     </w:lvl>
   </w:abstractNum>
-  <w:abstractNum w:abstractNumId="1" w15:restartNumberingAfterBreak="0">
+  <w:abstractNum w:abstractNumId="2" w15:restartNumberingAfterBreak="0">
     <w:nsid w:val="45B15071"/>
     <w:multiLevelType w:val="hybridMultilevel"/>
     <w:tmpl w:val="73C029C2"/>
@@ -3851,7 +4937,7 @@
       </w:pPr>
     </w:lvl>
   </w:abstractNum>
-  <w:abstractNum w:abstractNumId="2" w15:restartNumberingAfterBreak="0">
+  <w:abstractNum w:abstractNumId="3" w15:restartNumberingAfterBreak="0">
     <w:nsid w:val="5353604C"/>
     <w:multiLevelType w:val="hybridMultilevel"/>
     <w:tmpl w:val="C85AD3B6"/>
@@ -3940,7 +5026,7 @@
       </w:pPr>
     </w:lvl>
   </w:abstractNum>
-  <w:abstractNum w:abstractNumId="3" w15:restartNumberingAfterBreak="0">
+  <w:abstractNum w:abstractNumId="4" w15:restartNumberingAfterBreak="0">
     <w:nsid w:val="631C7F90"/>
     <w:multiLevelType w:val="hybridMultilevel"/>
     <w:tmpl w:val="0FAEEB42"/>
@@ -4026,7 +5112,7 @@
       </w:pPr>
     </w:lvl>
   </w:abstractNum>
-  <w:abstractNum w:abstractNumId="4" w15:restartNumberingAfterBreak="0">
+  <w:abstractNum w:abstractNumId="5" w15:restartNumberingAfterBreak="0">
     <w:nsid w:val="6928694A"/>
     <w:multiLevelType w:val="hybridMultilevel"/>
     <w:tmpl w:val="D7822654"/>
@@ -4116,19 +5202,22 @@
     </w:lvl>
   </w:abstractNum>
   <w:num w:numId="1">
-    <w:abstractNumId w:val="0"/>
+    <w:abstractNumId w:val="1"/>
   </w:num>
   <w:num w:numId="2">
+    <w:abstractNumId w:val="3"/>
+  </w:num>
+  <w:num w:numId="3">
+    <w:abstractNumId w:val="5"/>
+  </w:num>
+  <w:num w:numId="4">
+    <w:abstractNumId w:val="4"/>
+  </w:num>
+  <w:num w:numId="5">
     <w:abstractNumId w:val="2"/>
   </w:num>
-  <w:num w:numId="3">
-    <w:abstractNumId w:val="4"/>
-  </w:num>
-  <w:num w:numId="4">
-    <w:abstractNumId w:val="3"/>
-  </w:num>
-  <w:num w:numId="5">
-    <w:abstractNumId w:val="1"/>
+  <w:num w:numId="6">
+    <w:abstractNumId w:val="0"/>
   </w:num>
 </w:numbering>
 </file>
@@ -4595,8 +5684,9 @@
     <w:uiPriority w:val="9"/>
     <w:unhideWhenUsed/>
     <w:qFormat/>
-    <w:rsid w:val="0052746B"/>
+    <w:rsid w:val="003D2ADF"/>
     <w:pPr>
+      <w:keepNext/>
       <w:pBdr>
         <w:top w:val="single" w:sz="6" w:space="2" w:color="4472C4" w:themeColor="accent1"/>
       </w:pBdr>
@@ -4964,11 +6054,12 @@
     <w:basedOn w:val="a0"/>
     <w:link w:val="3"/>
     <w:uiPriority w:val="9"/>
-    <w:rsid w:val="0052746B"/>
+    <w:rsid w:val="003D2ADF"/>
     <w:rPr>
       <w:caps/>
       <w:color w:val="1F3763" w:themeColor="accent1" w:themeShade="7F"/>
       <w:spacing w:val="15"/>
+      <w:sz w:val="22"/>
     </w:rPr>
   </w:style>
   <w:style w:type="character" w:customStyle="1" w:styleId="4Char">
@@ -5616,7 +6707,7 @@
 </file>
 
 <file path=customXml/itemProps1.xml><?xml version="1.0" encoding="utf-8"?>
-<ds:datastoreItem xmlns:ds="http://schemas.openxmlformats.org/officeDocument/2006/customXml" ds:itemID="{80CA07B6-39E0-4D6B-B33C-DE4392712E1A}">
+<ds:datastoreItem xmlns:ds="http://schemas.openxmlformats.org/officeDocument/2006/customXml" ds:itemID="{7D3B3ADB-513B-4D9E-8F67-FB14CDB6FD5F}">
   <ds:schemaRefs>
     <ds:schemaRef ds:uri="http://schemas.openxmlformats.org/officeDocument/2006/bibliography"/>
   </ds:schemaRefs>

</xml_diff>

<commit_message>
1.3 - Code files cleanup
</commit_message>
<xml_diff>
--- a/public/PDF Service Οδηγίες.docx
+++ b/public/PDF Service Οδηγίες.docx
@@ -3706,6 +3706,9 @@
       <w:r>
         <w:t xml:space="preserve">Προς το παρόν, δεν είναι </w:t>
       </w:r>
+      <w:r>
+        <w:t xml:space="preserve">ξεκάθαρο ποιοι χαρακτήρες μπορεί να προκαλέσουν πρόβλημα. </w:t>
+      </w:r>
     </w:p>
     <w:p>
       <w:r>
@@ -4311,6 +4314,8 @@
       <w:r>
         <w:t>πρέπει να βεβαιωθούμε ότι λειτουργούν αυτά τα 2</w:t>
       </w:r>
+      <w:bookmarkStart w:id="6" w:name="_GoBack"/>
+      <w:bookmarkEnd w:id="6"/>
       <w:r>
         <w:t xml:space="preserve">. </w:t>
       </w:r>
@@ -4327,11 +4332,13 @@
         </w:numPr>
       </w:pPr>
       <w:r>
-        <w:rPr>
-          <w:lang w:val="en-US"/>
-        </w:rPr>
-        <w:t>pm2 start 0</w:t>
-      </w:r>
+        <w:t xml:space="preserve">pm2 </w:t>
+      </w:r>
+      <w:proofErr w:type="spellStart"/>
+      <w:r>
+        <w:t>resurrect</w:t>
+      </w:r>
+      <w:proofErr w:type="spellEnd"/>
     </w:p>
     <w:p>
       <w:pPr>
@@ -4377,6 +4384,159 @@
       <w:pPr>
         <w:pStyle w:val="a4"/>
         <w:numPr>
+          <w:ilvl w:val="1"/>
+          <w:numId w:val="6"/>
+        </w:numPr>
+      </w:pPr>
+      <w:r>
+        <w:t>Για να ελέγξουμε ότι η υπηρεσία λειτουργεί σωστά, εκτελούμε τις εντολές:</w:t>
+      </w:r>
+    </w:p>
+    <w:p>
+      <w:pPr>
+        <w:pStyle w:val="a4"/>
+        <w:numPr>
+          <w:ilvl w:val="2"/>
+          <w:numId w:val="6"/>
+        </w:numPr>
+      </w:pPr>
+      <w:r>
+        <w:rPr>
+          <w:lang w:val="en-US"/>
+        </w:rPr>
+        <w:t>pm</w:t>
+      </w:r>
+      <w:r>
+        <w:t xml:space="preserve">2 </w:t>
+      </w:r>
+      <w:r>
+        <w:rPr>
+          <w:lang w:val="en-US"/>
+        </w:rPr>
+        <w:t>status</w:t>
+      </w:r>
+      <w:r>
+        <w:t xml:space="preserve"> (</w:t>
+      </w:r>
+      <w:r>
+        <w:t>θα πρέπει να εμφανιστεί</w:t>
+      </w:r>
+      <w:r>
+        <w:t>:</w:t>
+      </w:r>
+      <w:r>
+        <w:t xml:space="preserve"> «</w:t>
+      </w:r>
+      <w:r>
+        <w:rPr>
+          <w:lang w:val="en-US"/>
+        </w:rPr>
+        <w:t>status</w:t>
+      </w:r>
+      <w:r>
+        <w:t xml:space="preserve"> </w:t>
+      </w:r>
+      <w:r>
+        <w:rPr>
+          <w:lang w:val="en-US"/>
+        </w:rPr>
+        <w:t>online</w:t>
+      </w:r>
+      <w:r>
+        <w:t>»</w:t>
+      </w:r>
+      <w:r>
+        <w:t>)</w:t>
+      </w:r>
+    </w:p>
+    <w:p>
+      <w:pPr>
+        <w:pStyle w:val="a4"/>
+        <w:numPr>
+          <w:ilvl w:val="2"/>
+          <w:numId w:val="6"/>
+        </w:numPr>
+      </w:pPr>
+      <w:r>
+        <w:rPr>
+          <w:lang w:val="en-US"/>
+        </w:rPr>
+        <w:t>curl</w:t>
+      </w:r>
+      <w:r>
+        <w:t xml:space="preserve"> </w:t>
+      </w:r>
+      <w:r>
+        <w:rPr>
+          <w:lang w:val="en-US"/>
+        </w:rPr>
+        <w:t>localhost</w:t>
+      </w:r>
+      <w:r>
+        <w:t xml:space="preserve"> (</w:t>
+      </w:r>
+      <w:r>
+        <w:t>θα πρέπει να εμφανιστεί</w:t>
+      </w:r>
+      <w:r>
+        <w:t>:</w:t>
+      </w:r>
+      <w:r>
+        <w:t xml:space="preserve"> «</w:t>
+      </w:r>
+      <w:r>
+        <w:rPr>
+          <w:lang w:val="en-US"/>
+        </w:rPr>
+        <w:t>PDF</w:t>
+      </w:r>
+      <w:r>
+        <w:t xml:space="preserve"> </w:t>
+      </w:r>
+      <w:r>
+        <w:rPr>
+          <w:lang w:val="en-US"/>
+        </w:rPr>
+        <w:t>Service</w:t>
+      </w:r>
+      <w:r>
+        <w:t xml:space="preserve"> </w:t>
+      </w:r>
+      <w:r>
+        <w:rPr>
+          <w:lang w:val="en-US"/>
+        </w:rPr>
+        <w:t>is</w:t>
+      </w:r>
+      <w:r>
+        <w:t xml:space="preserve"> </w:t>
+      </w:r>
+      <w:r>
+        <w:rPr>
+          <w:lang w:val="en-US"/>
+        </w:rPr>
+        <w:t>up</w:t>
+      </w:r>
+      <w:r>
+        <w:t>!</w:t>
+      </w:r>
+      <w:r>
+        <w:t>»</w:t>
+      </w:r>
+      <w:r>
+        <w:t xml:space="preserve"> </w:t>
+      </w:r>
+      <w:r>
+        <w:t>ή κάτι παρόμοιο</w:t>
+      </w:r>
+      <w:r>
+        <w:t>)</w:t>
+      </w:r>
+    </w:p>
+    <w:p>
+      <w:pPr>
+        <w:pStyle w:val="a4"/>
+        <w:numPr>
           <w:ilvl w:val="0"/>
           <w:numId w:val="6"/>
         </w:numPr>
@@ -4444,8 +4604,6 @@
         </w:rPr>
         <w:t>env</w:t>
       </w:r>
-      <w:bookmarkStart w:id="6" w:name="_GoBack"/>
-      <w:bookmarkEnd w:id="6"/>
     </w:p>
     <w:p>
       <w:pPr>
@@ -6707,7 +6865,7 @@
 </file>
 
 <file path=customXml/itemProps1.xml><?xml version="1.0" encoding="utf-8"?>
-<ds:datastoreItem xmlns:ds="http://schemas.openxmlformats.org/officeDocument/2006/customXml" ds:itemID="{7D3B3ADB-513B-4D9E-8F67-FB14CDB6FD5F}">
+<ds:datastoreItem xmlns:ds="http://schemas.openxmlformats.org/officeDocument/2006/customXml" ds:itemID="{0F6E4EE5-00DC-4290-B52F-F7ABA4BCF2CD}">
   <ds:schemaRefs>
     <ds:schemaRef ds:uri="http://schemas.openxmlformats.org/officeDocument/2006/bibliography"/>
   </ds:schemaRefs>

</xml_diff>

<commit_message>
1.4 - Better logs
</commit_message>
<xml_diff>
--- a/public/PDF Service Οδηγίες.docx
+++ b/public/PDF Service Οδηγίες.docx
@@ -77,7 +77,7 @@
           <w:r>
             <w:fldChar w:fldCharType="separate"/>
           </w:r>
-          <w:hyperlink w:anchor="_Toc172896184" w:history="1">
+          <w:hyperlink w:anchor="_Toc202542424" w:history="1">
             <w:r>
               <w:rPr>
                 <w:rStyle w:val="-"/>
@@ -104,7 +104,7 @@
                 <w:noProof/>
                 <w:webHidden/>
               </w:rPr>
-              <w:instrText xml:space="preserve"> PAGEREF _Toc172896184 \h </w:instrText>
+              <w:instrText xml:space="preserve"> PAGEREF _Toc202542424 \h </w:instrText>
             </w:r>
             <w:r>
               <w:rPr>
@@ -147,7 +147,7 @@
               <w:lang w:eastAsia="el-GR"/>
             </w:rPr>
           </w:pPr>
-          <w:hyperlink w:anchor="_Toc172896185" w:history="1">
+          <w:hyperlink w:anchor="_Toc202542425" w:history="1">
             <w:r>
               <w:rPr>
                 <w:rStyle w:val="-"/>
@@ -174,7 +174,7 @@
                 <w:noProof/>
                 <w:webHidden/>
               </w:rPr>
-              <w:instrText xml:space="preserve"> PAGEREF _Toc172896185 \h </w:instrText>
+              <w:instrText xml:space="preserve"> PAGEREF _Toc202542425 \h </w:instrText>
             </w:r>
             <w:r>
               <w:rPr>
@@ -217,13 +217,13 @@
               <w:lang w:eastAsia="el-GR"/>
             </w:rPr>
           </w:pPr>
-          <w:hyperlink w:anchor="_Toc172896186" w:history="1">
+          <w:hyperlink w:anchor="_Toc202542426" w:history="1">
             <w:r>
               <w:rPr>
                 <w:rStyle w:val="-"/>
                 <w:noProof/>
               </w:rPr>
-              <w:t xml:space="preserve">χρήση του </w:t>
+              <w:t xml:space="preserve">Χρήση του </w:t>
             </w:r>
             <w:r>
               <w:rPr>
@@ -282,7 +282,7 @@
                 <w:noProof/>
                 <w:webHidden/>
               </w:rPr>
-              <w:instrText xml:space="preserve"> PAGEREF _Toc172896186 \h </w:instrText>
+              <w:instrText xml:space="preserve"> PAGEREF _Toc202542426 \h </w:instrText>
             </w:r>
             <w:r>
               <w:rPr>
@@ -325,7 +325,7 @@
               <w:lang w:eastAsia="el-GR"/>
             </w:rPr>
           </w:pPr>
-          <w:hyperlink w:anchor="_Toc172896187" w:history="1">
+          <w:hyperlink w:anchor="_Toc202542427" w:history="1">
             <w:r>
               <w:rPr>
                 <w:rStyle w:val="-"/>
@@ -360,7 +360,7 @@
                 <w:noProof/>
                 <w:webHidden/>
               </w:rPr>
-              <w:instrText xml:space="preserve"> PAGEREF _Toc172896187 \h </w:instrText>
+              <w:instrText xml:space="preserve"> PAGEREF _Toc202542427 \h </w:instrText>
             </w:r>
             <w:r>
               <w:rPr>
@@ -403,7 +403,7 @@
               <w:lang w:eastAsia="el-GR"/>
             </w:rPr>
           </w:pPr>
-          <w:hyperlink w:anchor="_Toc172896188" w:history="1">
+          <w:hyperlink w:anchor="_Toc202542428" w:history="1">
             <w:r>
               <w:rPr>
                 <w:rStyle w:val="-"/>
@@ -430,7 +430,7 @@
                 <w:noProof/>
                 <w:webHidden/>
               </w:rPr>
-              <w:instrText xml:space="preserve"> PAGEREF _Toc172896188 \h </w:instrText>
+              <w:instrText xml:space="preserve"> PAGEREF _Toc202542428 \h </w:instrText>
             </w:r>
             <w:r>
               <w:rPr>
@@ -473,7 +473,7 @@
               <w:lang w:eastAsia="el-GR"/>
             </w:rPr>
           </w:pPr>
-          <w:hyperlink w:anchor="_Toc172896189" w:history="1">
+          <w:hyperlink w:anchor="_Toc202542429" w:history="1">
             <w:r>
               <w:rPr>
                 <w:rStyle w:val="-"/>
@@ -500,7 +500,7 @@
                 <w:noProof/>
                 <w:webHidden/>
               </w:rPr>
-              <w:instrText xml:space="preserve"> PAGEREF _Toc172896189 \h </w:instrText>
+              <w:instrText xml:space="preserve"> PAGEREF _Toc202542429 \h </w:instrText>
             </w:r>
             <w:r>
               <w:rPr>
@@ -520,7 +520,100 @@
                 <w:noProof/>
                 <w:webHidden/>
               </w:rPr>
-              <w:t>6</w:t>
+              <w:t>7</w:t>
+            </w:r>
+            <w:r>
+              <w:rPr>
+                <w:noProof/>
+                <w:webHidden/>
+              </w:rPr>
+              <w:fldChar w:fldCharType="end"/>
+            </w:r>
+          </w:hyperlink>
+        </w:p>
+        <w:p>
+          <w:pPr>
+            <w:pStyle w:val="10"/>
+            <w:tabs>
+              <w:tab w:val="right" w:leader="dot" w:pos="15388"/>
+            </w:tabs>
+            <w:rPr>
+              <w:noProof/>
+              <w:szCs w:val="22"/>
+              <w:lang w:eastAsia="el-GR"/>
+            </w:rPr>
+          </w:pPr>
+          <w:hyperlink w:anchor="_Toc202542430" w:history="1">
+            <w:r>
+              <w:rPr>
+                <w:rStyle w:val="-"/>
+                <w:noProof/>
+              </w:rPr>
+              <w:t>Φιλοξενια</w:t>
+            </w:r>
+            <w:r>
+              <w:rPr>
+                <w:rStyle w:val="-"/>
+                <w:noProof/>
+                <w:lang w:val="en-US"/>
+              </w:rPr>
+              <w:t xml:space="preserve"> PDF Service </w:t>
+            </w:r>
+            <w:r>
+              <w:rPr>
+                <w:rStyle w:val="-"/>
+                <w:noProof/>
+              </w:rPr>
+              <w:t>σε</w:t>
+            </w:r>
+            <w:r>
+              <w:rPr>
+                <w:rStyle w:val="-"/>
+                <w:noProof/>
+                <w:lang w:val="en-US"/>
+              </w:rPr>
+              <w:t xml:space="preserve"> G-CLOUD</w:t>
+            </w:r>
+            <w:r>
+              <w:rPr>
+                <w:noProof/>
+                <w:webHidden/>
+              </w:rPr>
+              <w:tab/>
+            </w:r>
+            <w:r>
+              <w:rPr>
+                <w:noProof/>
+                <w:webHidden/>
+              </w:rPr>
+              <w:fldChar w:fldCharType="begin"/>
+            </w:r>
+            <w:r>
+              <w:rPr>
+                <w:noProof/>
+                <w:webHidden/>
+              </w:rPr>
+              <w:instrText xml:space="preserve"> PAGEREF _Toc202542430 \h </w:instrText>
+            </w:r>
+            <w:r>
+              <w:rPr>
+                <w:noProof/>
+                <w:webHidden/>
+              </w:rPr>
+            </w:r>
+            <w:r>
+              <w:rPr>
+                <w:noProof/>
+                <w:webHidden/>
+              </w:rPr>
+              <w:fldChar w:fldCharType="separate"/>
+            </w:r>
+            <w:r>
+              <w:rPr>
+                <w:noProof/>
+                <w:webHidden/>
+              </w:rPr>
+              <w:t>8</w:t>
             </w:r>
             <w:r>
               <w:rPr>
@@ -557,17 +650,19 @@
       <w:r>
         <w:br w:type="page"/>
       </w:r>
+      <w:bookmarkStart w:id="0" w:name="_GoBack"/>
+      <w:bookmarkEnd w:id="0"/>
     </w:p>
     <w:p>
       <w:pPr>
         <w:pStyle w:val="1"/>
       </w:pPr>
-      <w:bookmarkStart w:id="0" w:name="_Toc172896184"/>
+      <w:bookmarkStart w:id="1" w:name="_Toc202542424"/>
       <w:r>
         <w:lastRenderedPageBreak/>
         <w:t>Τύποι πεδίων που υποστηρίζονται</w:t>
       </w:r>
-      <w:bookmarkEnd w:id="0"/>
+      <w:bookmarkEnd w:id="1"/>
     </w:p>
     <w:p>
       <w:r>
@@ -935,11 +1030,11 @@
       <w:pPr>
         <w:pStyle w:val="1"/>
       </w:pPr>
-      <w:bookmarkStart w:id="1" w:name="_Toc172896185"/>
+      <w:bookmarkStart w:id="2" w:name="_Toc202542425"/>
       <w:r>
         <w:t>Κανόνες</w:t>
       </w:r>
-      <w:bookmarkEnd w:id="1"/>
+      <w:bookmarkEnd w:id="2"/>
     </w:p>
     <w:p>
       <w:pPr>
@@ -1622,7 +1717,7 @@
       <w:pPr>
         <w:pStyle w:val="1"/>
       </w:pPr>
-      <w:bookmarkStart w:id="2" w:name="_Toc172896186"/>
+      <w:bookmarkStart w:id="3" w:name="_Toc202542426"/>
       <w:r>
         <w:lastRenderedPageBreak/>
         <w:t>Χ</w:t>
@@ -1654,7 +1749,7 @@
         </w:rPr>
         <w:t>Drupal</w:t>
       </w:r>
-      <w:bookmarkEnd w:id="2"/>
+      <w:bookmarkEnd w:id="3"/>
     </w:p>
     <w:p>
       <w:pPr>
@@ -1663,7 +1758,7 @@
           <w:lang w:val="en-US"/>
         </w:rPr>
       </w:pPr>
-      <w:bookmarkStart w:id="3" w:name="_Toc172896187"/>
+      <w:bookmarkStart w:id="4" w:name="_Toc202542427"/>
       <w:r>
         <w:t xml:space="preserve">Βημα 1: </w:t>
       </w:r>
@@ -1685,7 +1780,7 @@
         </w:rPr>
         <w:t>post handler</w:t>
       </w:r>
-      <w:bookmarkEnd w:id="3"/>
+      <w:bookmarkEnd w:id="4"/>
     </w:p>
     <w:p>
       <w:pPr>
@@ -2199,7 +2294,7 @@
       <w:pPr>
         <w:pStyle w:val="2"/>
       </w:pPr>
-      <w:bookmarkStart w:id="4" w:name="_Toc172896188"/>
+      <w:bookmarkStart w:id="5" w:name="_Toc202542428"/>
       <w:r>
         <w:lastRenderedPageBreak/>
         <w:t xml:space="preserve">Βήμα 2: </w:t>
@@ -2213,7 +2308,7 @@
       <w:r>
         <w:t>πεδία</w:t>
       </w:r>
-      <w:bookmarkEnd w:id="4"/>
+      <w:bookmarkEnd w:id="5"/>
     </w:p>
     <w:p>
       <w:r>
@@ -3833,12 +3928,12 @@
       <w:pPr>
         <w:pStyle w:val="2"/>
       </w:pPr>
-      <w:bookmarkStart w:id="5" w:name="_Toc172896189"/>
+      <w:bookmarkStart w:id="6" w:name="_Toc202542429"/>
       <w:r>
         <w:lastRenderedPageBreak/>
         <w:t>Βήμα 3: Επιλογή πεδίων</w:t>
       </w:r>
-      <w:bookmarkEnd w:id="5"/>
+      <w:bookmarkEnd w:id="6"/>
     </w:p>
     <w:p>
       <w:r>
@@ -4065,6 +4160,7 @@
           <w:lang w:val="en-US"/>
         </w:rPr>
       </w:pPr>
+      <w:bookmarkStart w:id="7" w:name="_Toc202542430"/>
       <w:r>
         <w:lastRenderedPageBreak/>
         <w:t>Φιλοξενια</w:t>
@@ -4096,6 +4192,7 @@
         </w:rPr>
         <w:t>G-CLOUD</w:t>
       </w:r>
+      <w:bookmarkEnd w:id="7"/>
     </w:p>
     <w:p>
       <w:pPr>
@@ -4309,13 +4406,17 @@
         <w:t>VM</w:t>
       </w:r>
       <w:r>
+        <w:t xml:space="preserve"> </w:t>
+      </w:r>
+      <w:r>
+        <w:t>ή σε περίπτωση που η υπηρεσία φαίνεται να μην λειτουργεί σωστά</w:t>
+      </w:r>
+      <w:r>
         <w:t xml:space="preserve">, </w:t>
       </w:r>
       <w:r>
         <w:t>πρέπει να βεβαιωθούμε ότι λειτουργούν αυτά τα 2</w:t>
       </w:r>
-      <w:bookmarkStart w:id="6" w:name="_GoBack"/>
-      <w:bookmarkEnd w:id="6"/>
       <w:r>
         <w:t xml:space="preserve">. </w:t>
       </w:r>
@@ -4373,12 +4474,6 @@
         <w:t>nginx</w:t>
       </w:r>
       <w:proofErr w:type="spellEnd"/>
-      <w:r>
-        <w:rPr>
-          <w:lang w:val="en-US"/>
-        </w:rPr>
-        <w:t xml:space="preserve"> </w:t>
-      </w:r>
     </w:p>
     <w:p>
       <w:pPr>
@@ -4416,7 +4511,10 @@
         <w:t>status</w:t>
       </w:r>
       <w:r>
-        <w:t xml:space="preserve"> (</w:t>
+        <w:t xml:space="preserve"> </w:t>
+      </w:r>
+      <w:r>
+        <w:t xml:space="preserve">– </w:t>
       </w:r>
       <w:r>
         <w:t>θα πρέπει να εμφανιστεί</w:t>
@@ -4444,9 +4542,6 @@
       </w:r>
       <w:r>
         <w:t>»</w:t>
-      </w:r>
-      <w:r>
-        <w:t>)</w:t>
       </w:r>
     </w:p>
     <w:p>
@@ -4461,6 +4556,68 @@
         <w:rPr>
           <w:lang w:val="en-US"/>
         </w:rPr>
+        <w:t>service</w:t>
+      </w:r>
+      <w:r>
+        <w:t xml:space="preserve"> </w:t>
+      </w:r>
+      <w:proofErr w:type="spellStart"/>
+      <w:r>
+        <w:rPr>
+          <w:lang w:val="en-US"/>
+        </w:rPr>
+        <w:t>nginx</w:t>
+      </w:r>
+      <w:proofErr w:type="spellEnd"/>
+      <w:r>
+        <w:t xml:space="preserve"> </w:t>
+      </w:r>
+      <w:r>
+        <w:rPr>
+          <w:lang w:val="en-US"/>
+        </w:rPr>
+        <w:t>status</w:t>
+      </w:r>
+      <w:r>
+        <w:t xml:space="preserve"> – </w:t>
+      </w:r>
+      <w:r>
+        <w:t>θα</w:t>
+      </w:r>
+      <w:r>
+        <w:t xml:space="preserve"> </w:t>
+      </w:r>
+      <w:r>
+        <w:t>πρέπει</w:t>
+      </w:r>
+      <w:r>
+        <w:t xml:space="preserve"> </w:t>
+      </w:r>
+      <w:r>
+        <w:t>να εμφανιστεί: «</w:t>
+      </w:r>
+      <w:r>
+        <w:rPr>
+          <w:lang w:val="en-US"/>
+        </w:rPr>
+        <w:t>active (running)</w:t>
+      </w:r>
+      <w:r>
+        <w:t>»</w:t>
+      </w:r>
+    </w:p>
+    <w:p>
+      <w:pPr>
+        <w:pStyle w:val="a4"/>
+        <w:numPr>
+          <w:ilvl w:val="2"/>
+          <w:numId w:val="6"/>
+        </w:numPr>
+      </w:pPr>
+      <w:r>
+        <w:rPr>
+          <w:lang w:val="en-US"/>
+        </w:rPr>
         <w:t>curl</w:t>
       </w:r>
       <w:r>
@@ -4473,7 +4630,22 @@
         <w:t>localhost</w:t>
       </w:r>
       <w:r>
-        <w:t xml:space="preserve"> (</w:t>
+        <w:t xml:space="preserve"> </w:t>
+      </w:r>
+      <w:r>
+        <w:t>–</w:t>
+      </w:r>
+      <w:r>
+        <w:t xml:space="preserve"> </w:t>
+      </w:r>
+      <w:r>
+        <w:t xml:space="preserve">Η πιο σημαντική εντολή ελέγχου </w:t>
+      </w:r>
+      <w:r>
+        <w:t>–</w:t>
+      </w:r>
+      <w:r>
+        <w:t xml:space="preserve"> </w:t>
       </w:r>
       <w:r>
         <w:t>θα πρέπει να εμφανιστεί</w:t>
@@ -4527,10 +4699,10 @@
         <w:t xml:space="preserve"> </w:t>
       </w:r>
       <w:r>
-        <w:t>ή κάτι παρόμοιο</w:t>
-      </w:r>
-      <w:r>
-        <w:t>)</w:t>
+        <w:t xml:space="preserve">ή κάτι </w:t>
+      </w:r>
+      <w:r>
+        <w:t>παρόμοιο</w:t>
       </w:r>
     </w:p>
     <w:p>
@@ -4542,7 +4714,13 @@
         </w:numPr>
       </w:pPr>
       <w:r>
-        <w:t>Το αρχείο με τις μεταβλητές περιβάλλοντος</w:t>
+        <w:t xml:space="preserve">Το αρχείο με τις </w:t>
+      </w:r>
+      <w:r>
+        <w:t xml:space="preserve">ρυθμίσεις / </w:t>
+      </w:r>
+      <w:r>
+        <w:t>μεταβλητές περιβάλλοντος</w:t>
       </w:r>
       <w:r>
         <w:t xml:space="preserve"> (</w:t>
@@ -6865,7 +7043,7 @@
 </file>
 
 <file path=customXml/itemProps1.xml><?xml version="1.0" encoding="utf-8"?>
-<ds:datastoreItem xmlns:ds="http://schemas.openxmlformats.org/officeDocument/2006/customXml" ds:itemID="{0F6E4EE5-00DC-4290-B52F-F7ABA4BCF2CD}">
+<ds:datastoreItem xmlns:ds="http://schemas.openxmlformats.org/officeDocument/2006/customXml" ds:itemID="{37743C3F-1276-4F2C-B5F8-8AFCED871A97}">
   <ds:schemaRefs>
     <ds:schemaRef ds:uri="http://schemas.openxmlformats.org/officeDocument/2006/bibliography"/>
   </ds:schemaRefs>

</xml_diff>